<commit_message>
documento de arquitectura del sistema
</commit_message>
<xml_diff>
--- a/Documentacion/Documento de arquitectura del sistema.docx
+++ b/Documentacion/Documento de arquitectura del sistema.docx
@@ -63,6 +63,10 @@
         </w:drawing>
       </w:r>
       <w:r>
+        <w:rPr>
+          <w:noProof/>
+          <w:lang w:eastAsia="es-ES"/>
+        </w:rPr>
         <w:drawing>
           <wp:inline distT="0" distB="0" distL="0" distR="0">
             <wp:extent cx="1243088" cy="1252800"/>
@@ -197,53 +201,51 @@
           <w:sz w:val="32"/>
           <w:szCs w:val="32"/>
         </w:rPr>
-        <w:t xml:space="preserve">Andrés </w:t>
-      </w:r>
-      <w:proofErr w:type="spellStart"/>
-      <w:r>
+        <w:t>Andrés Aldao</w:t>
+      </w:r>
+    </w:p>
+    <w:p>
+      <w:pPr>
+        <w:jc w:val="center"/>
         <w:rPr>
           <w:rFonts w:cstheme="minorHAnsi"/>
           <w:sz w:val="32"/>
           <w:szCs w:val="32"/>
         </w:rPr>
-        <w:t>Aldao</w:t>
-      </w:r>
-      <w:proofErr w:type="spellEnd"/>
-    </w:p>
-    <w:p>
-      <w:pPr>
-        <w:jc w:val="center"/>
+      </w:pPr>
+      <w:r>
         <w:rPr>
           <w:rFonts w:cstheme="minorHAnsi"/>
           <w:sz w:val="32"/>
           <w:szCs w:val="32"/>
         </w:rPr>
-      </w:pPr>
+        <w:t xml:space="preserve">Alejandro </w:t>
+      </w:r>
       <w:r>
         <w:rPr>
           <w:rFonts w:cstheme="minorHAnsi"/>
           <w:sz w:val="32"/>
           <w:szCs w:val="32"/>
         </w:rPr>
-        <w:t xml:space="preserve">Alejandro </w:t>
-      </w:r>
-      <w:proofErr w:type="spellStart"/>
-      <w:r>
+        <w:t xml:space="preserve">Fontes </w:t>
+      </w:r>
+    </w:p>
+    <w:p>
+      <w:pPr>
+        <w:jc w:val="center"/>
         <w:rPr>
           <w:rFonts w:cstheme="minorHAnsi"/>
           <w:sz w:val="32"/>
           <w:szCs w:val="32"/>
         </w:rPr>
-        <w:t>Fontes</w:t>
-      </w:r>
-      <w:proofErr w:type="spellEnd"/>
+      </w:pPr>
       <w:r>
         <w:rPr>
           <w:rFonts w:cstheme="minorHAnsi"/>
           <w:sz w:val="32"/>
           <w:szCs w:val="32"/>
         </w:rPr>
-        <w:t xml:space="preserve"> </w:t>
+        <w:t>Mauricio Rodríguez</w:t>
       </w:r>
     </w:p>
     <w:p>
@@ -255,41 +257,41 @@
           <w:szCs w:val="32"/>
         </w:rPr>
       </w:pPr>
-      <w:r>
+    </w:p>
+    <w:p>
+      <w:pPr>
+        <w:jc w:val="center"/>
+        <w:rPr>
+          <w:rFonts w:cstheme="minorHAnsi"/>
+          <w:sz w:val="36"/>
+          <w:szCs w:val="36"/>
+        </w:rPr>
+      </w:pPr>
+      <w:r>
+        <w:rPr>
+          <w:rFonts w:cstheme="minorHAnsi"/>
+          <w:sz w:val="52"/>
+          <w:szCs w:val="52"/>
+        </w:rPr>
+        <w:t>Tutor</w:t>
+      </w:r>
+    </w:p>
+    <w:p>
+      <w:pPr>
+        <w:jc w:val="center"/>
         <w:rPr>
           <w:rFonts w:cstheme="minorHAnsi"/>
           <w:sz w:val="32"/>
           <w:szCs w:val="32"/>
         </w:rPr>
-        <w:t>Mauricio Rodríguez</w:t>
-      </w:r>
-    </w:p>
-    <w:p>
-      <w:pPr>
-        <w:jc w:val="center"/>
+      </w:pPr>
+      <w:r>
         <w:rPr>
           <w:rFonts w:cstheme="minorHAnsi"/>
           <w:sz w:val="32"/>
           <w:szCs w:val="32"/>
         </w:rPr>
-      </w:pPr>
-    </w:p>
-    <w:p>
-      <w:pPr>
-        <w:jc w:val="center"/>
-        <w:rPr>
-          <w:rFonts w:cstheme="minorHAnsi"/>
-          <w:sz w:val="36"/>
-          <w:szCs w:val="36"/>
-        </w:rPr>
-      </w:pPr>
-      <w:r>
-        <w:rPr>
-          <w:rFonts w:cstheme="minorHAnsi"/>
-          <w:sz w:val="52"/>
-          <w:szCs w:val="52"/>
-        </w:rPr>
-        <w:t>Tutor</w:t>
+        <w:t>Martin Rodríguez de los Santos</w:t>
       </w:r>
     </w:p>
     <w:p>
@@ -301,24 +303,6 @@
           <w:szCs w:val="32"/>
         </w:rPr>
       </w:pPr>
-      <w:r>
-        <w:rPr>
-          <w:rFonts w:cstheme="minorHAnsi"/>
-          <w:sz w:val="32"/>
-          <w:szCs w:val="32"/>
-        </w:rPr>
-        <w:t>Martin Rodríguez de los Santos</w:t>
-      </w:r>
-    </w:p>
-    <w:p>
-      <w:pPr>
-        <w:jc w:val="center"/>
-        <w:rPr>
-          <w:rFonts w:cstheme="minorHAnsi"/>
-          <w:sz w:val="32"/>
-          <w:szCs w:val="32"/>
-        </w:rPr>
-      </w:pPr>
     </w:p>
     <w:p>
       <w:pPr>
@@ -378,21 +362,19 @@
     <w:p/>
     <w:sdt>
       <w:sdtPr>
+        <w:rPr>
+          <w:rFonts w:eastAsiaTheme="minorHAnsi" w:cstheme="minorBidi"/>
+          <w:b w:val="0"/>
+          <w:bCs w:val="0"/>
+          <w:sz w:val="22"/>
+          <w:szCs w:val="22"/>
+        </w:rPr>
         <w:id w:val="1106947"/>
         <w:docPartObj>
           <w:docPartGallery w:val="Table of Contents"/>
           <w:docPartUnique/>
         </w:docPartObj>
       </w:sdtPr>
-      <w:sdtEndPr>
-        <w:rPr>
-          <w:rFonts w:eastAsiaTheme="minorHAnsi" w:cstheme="minorBidi"/>
-          <w:b w:val="0"/>
-          <w:bCs w:val="0"/>
-          <w:sz w:val="22"/>
-          <w:szCs w:val="22"/>
-        </w:rPr>
-      </w:sdtEndPr>
       <w:sdtContent>
         <w:p>
           <w:pPr>
@@ -431,6 +413,7 @@
         </w:numPr>
       </w:pPr>
       <w:r>
+        <w:lastRenderedPageBreak/>
         <w:t>Introducción</w:t>
       </w:r>
     </w:p>
@@ -472,39 +455,7 @@
           <w:sz w:val="24"/>
           <w:szCs w:val="24"/>
         </w:rPr>
-        <w:t xml:space="preserve">Éste enfoque se denomina “4+1 View </w:t>
-      </w:r>
-      <w:proofErr w:type="spellStart"/>
-      <w:r>
-        <w:rPr>
-          <w:sz w:val="24"/>
-          <w:szCs w:val="24"/>
-        </w:rPr>
-        <w:t>Model</w:t>
-      </w:r>
-      <w:proofErr w:type="spellEnd"/>
-      <w:r>
-        <w:rPr>
-          <w:sz w:val="24"/>
-          <w:szCs w:val="24"/>
-        </w:rPr>
-        <w:t xml:space="preserve"> of </w:t>
-      </w:r>
-      <w:proofErr w:type="spellStart"/>
-      <w:r>
-        <w:rPr>
-          <w:sz w:val="24"/>
-          <w:szCs w:val="24"/>
-        </w:rPr>
-        <w:t>Architecture</w:t>
-      </w:r>
-      <w:proofErr w:type="spellEnd"/>
-      <w:r>
-        <w:rPr>
-          <w:sz w:val="24"/>
-          <w:szCs w:val="24"/>
-        </w:rPr>
-        <w:t xml:space="preserve">” y presenta al sistema bajo 5 vistas: la Vista de Casos de Uso, la Vista </w:t>
+        <w:t xml:space="preserve">Éste enfoque se denomina “4+1 View Model of Architecture” y presenta al sistema bajo 5 vistas: la Vista de Casos de Uso, la Vista </w:t>
       </w:r>
       <w:r>
         <w:rPr>
@@ -589,6 +540,7 @@
         </w:numPr>
       </w:pPr>
       <w:r>
+        <w:lastRenderedPageBreak/>
         <w:t>Modelo de dominio</w:t>
       </w:r>
     </w:p>
@@ -598,16 +550,13 @@
         <w:ind w:firstLine="708"/>
       </w:pPr>
       <w:r>
-        <w:t xml:space="preserve">Como resultado de la etapa de análisis se llegó a un modelo conceptual que presenta los principales conceptos del dominio del </w:t>
-      </w:r>
-      <w:proofErr w:type="spellStart"/>
-      <w:r>
-        <w:t>Marketplace</w:t>
-      </w:r>
-      <w:proofErr w:type="spellEnd"/>
-      <w:r>
-        <w:t xml:space="preserve"> a implementar. El mismo se presenta con el fin principal de dar un panorama general de la aplicación y a su vez complementar la siguiente sección correspondiente a la Vista de Casos de Uso. </w:t>
-      </w:r>
+        <w:t xml:space="preserve">Como resultado de la etapa de análisis se llegó a un modelo conceptual que presenta los principales conceptos del dominio del Marketplace a implementar. El mismo se presenta con el fin principal de dar un panorama general de la aplicación y a su vez complementar la siguiente sección correspondiente a la Vista de Casos de Uso. </w:t>
+      </w:r>
+    </w:p>
+    <w:p>
+      <w:pPr>
+        <w:ind w:firstLine="708"/>
+      </w:pPr>
     </w:p>
     <w:p>
       <w:pPr>
@@ -616,6 +565,1141 @@
           <w:szCs w:val="24"/>
         </w:rPr>
       </w:pPr>
+      <w:r>
+        <w:rPr>
+          <w:noProof/>
+          <w:sz w:val="24"/>
+          <w:szCs w:val="24"/>
+          <w:lang w:eastAsia="es-ES"/>
+        </w:rPr>
+        <w:drawing>
+          <wp:inline distT="0" distB="0" distL="0" distR="0">
+            <wp:extent cx="5656227" cy="4552950"/>
+            <wp:effectExtent l="19050" t="0" r="1623" b="0"/>
+            <wp:docPr id="4" name="Imagen 1" descr="C:\Users\MRLaptop\Desktop\img.jpg"/>
+            <wp:cNvGraphicFramePr>
+              <a:graphicFrameLocks xmlns:a="http://schemas.openxmlformats.org/drawingml/2006/main" noChangeAspect="1"/>
+            </wp:cNvGraphicFramePr>
+            <a:graphic xmlns:a="http://schemas.openxmlformats.org/drawingml/2006/main">
+              <a:graphicData uri="http://schemas.openxmlformats.org/drawingml/2006/picture">
+                <pic:pic xmlns:pic="http://schemas.openxmlformats.org/drawingml/2006/picture">
+                  <pic:nvPicPr>
+                    <pic:cNvPr id="0" name="Picture 1" descr="C:\Users\MRLaptop\Desktop\img.jpg"/>
+                    <pic:cNvPicPr>
+                      <a:picLocks noChangeAspect="1" noChangeArrowheads="1"/>
+                    </pic:cNvPicPr>
+                  </pic:nvPicPr>
+                  <pic:blipFill>
+                    <a:blip r:embed="rId8"/>
+                    <a:srcRect/>
+                    <a:stretch>
+                      <a:fillRect/>
+                    </a:stretch>
+                  </pic:blipFill>
+                  <pic:spPr bwMode="auto">
+                    <a:xfrm>
+                      <a:off x="0" y="0"/>
+                      <a:ext cx="5655561" cy="4552414"/>
+                    </a:xfrm>
+                    <a:prstGeom prst="rect">
+                      <a:avLst/>
+                    </a:prstGeom>
+                    <a:noFill/>
+                    <a:ln w="9525">
+                      <a:noFill/>
+                      <a:miter lim="800000"/>
+                      <a:headEnd/>
+                      <a:tailEnd/>
+                    </a:ln>
+                  </pic:spPr>
+                </pic:pic>
+              </a:graphicData>
+            </a:graphic>
+          </wp:inline>
+        </w:drawing>
+      </w:r>
+    </w:p>
+    <w:p>
+      <w:pPr>
+        <w:rPr>
+          <w:sz w:val="24"/>
+          <w:szCs w:val="24"/>
+        </w:rPr>
+      </w:pPr>
+    </w:p>
+    <w:p>
+      <w:pPr>
+        <w:rPr>
+          <w:sz w:val="24"/>
+          <w:szCs w:val="24"/>
+        </w:rPr>
+      </w:pPr>
+      <w:r>
+        <w:rPr>
+          <w:sz w:val="24"/>
+          <w:szCs w:val="24"/>
+        </w:rPr>
+        <w:br w:type="page"/>
+      </w:r>
+    </w:p>
+    <w:p>
+      <w:pPr>
+        <w:pStyle w:val="Ttulo1"/>
+        <w:numPr>
+          <w:ilvl w:val="0"/>
+          <w:numId w:val="1"/>
+        </w:numPr>
+      </w:pPr>
+      <w:r>
+        <w:lastRenderedPageBreak/>
+        <w:t>Vista de Casos de Uso</w:t>
+      </w:r>
+    </w:p>
+    <w:p/>
+    <w:p>
+      <w:pPr>
+        <w:ind w:firstLine="708"/>
+      </w:pPr>
+      <w:r>
+        <w:t xml:space="preserve">La Vista de Casos de uso tiene como objetivo presentar un subconjunto del total de los casos de uso definidos para el sistema al cual llamaremos “casos de uso </w:t>
+      </w:r>
+      <w:r>
+        <w:t>críticos</w:t>
+      </w:r>
+      <w:r>
+        <w:t xml:space="preserve"> para la arquitectura del sistema”. </w:t>
+      </w:r>
+      <w:r>
+        <w:t>Éstos casos de uso críticos se eligieron utilizando criterios de cobertura (que accionen el mayor número de componentes de la arquitectura), disparidad (que no hayan dos casos de uso similares), prioridad (que sean prioritarios dentro de todos los casos de uso definidos), complejidad (que posean lógica compleja) y riesgo tecnológico (que tengan una alta dependencia de módulos propios o de terceros que puedan representar riesgo).</w:t>
+      </w:r>
+    </w:p>
+    <w:p>
+      <w:r>
+        <w:tab/>
+        <w:t xml:space="preserve">Los casos de uso </w:t>
+      </w:r>
+      <w:r>
+        <w:t>críticos</w:t>
+      </w:r>
+      <w:r>
+        <w:t xml:space="preserve"> para la arquitectura del sistema </w:t>
+      </w:r>
+      <w:r>
+        <w:t>serán</w:t>
+      </w:r>
+      <w:r>
+        <w:t xml:space="preserve"> prototipados en una etapa temprana del desarrollo del sistema con el fin de validar la arquitectura.</w:t>
+      </w:r>
+    </w:p>
+    <w:p>
+      <w:pPr>
+        <w:pStyle w:val="Ttulo2"/>
+        <w:numPr>
+          <w:ilvl w:val="1"/>
+          <w:numId w:val="1"/>
+        </w:numPr>
+      </w:pPr>
+      <w:r>
+        <w:t xml:space="preserve">Casos de uso </w:t>
+      </w:r>
+      <w:r>
+        <w:t>críticos</w:t>
+      </w:r>
+    </w:p>
+    <w:p/>
+    <w:p>
+      <w:pPr>
+        <w:pStyle w:val="Ttulo3"/>
+        <w:numPr>
+          <w:ilvl w:val="2"/>
+          <w:numId w:val="1"/>
+        </w:numPr>
+      </w:pPr>
+      <w:r>
+        <w:t>Módulo Web</w:t>
+      </w:r>
+    </w:p>
+    <w:p/>
+    <w:tbl>
+      <w:tblPr>
+        <w:tblStyle w:val="Tablaconcuadrcula"/>
+        <w:tblW w:w="0" w:type="auto"/>
+        <w:tblLook w:val="04A0"/>
+      </w:tblPr>
+      <w:tblGrid>
+        <w:gridCol w:w="4322"/>
+        <w:gridCol w:w="4322"/>
+      </w:tblGrid>
+      <w:tr>
+        <w:tc>
+          <w:tcPr>
+            <w:tcW w:w="4322" w:type="dxa"/>
+          </w:tcPr>
+          <w:p>
+            <w:pPr>
+              <w:rPr>
+                <w:b/>
+              </w:rPr>
+            </w:pPr>
+            <w:r>
+              <w:rPr>
+                <w:b/>
+              </w:rPr>
+              <w:t>Identificador</w:t>
+            </w:r>
+          </w:p>
+        </w:tc>
+        <w:tc>
+          <w:tcPr>
+            <w:tcW w:w="4322" w:type="dxa"/>
+          </w:tcPr>
+          <w:p>
+            <w:r>
+              <w:t>LOGIN_WEB</w:t>
+            </w:r>
+          </w:p>
+        </w:tc>
+      </w:tr>
+      <w:tr>
+        <w:tc>
+          <w:tcPr>
+            <w:tcW w:w="4322" w:type="dxa"/>
+          </w:tcPr>
+          <w:p>
+            <w:pPr>
+              <w:rPr>
+                <w:b/>
+              </w:rPr>
+            </w:pPr>
+            <w:r>
+              <w:rPr>
+                <w:b/>
+              </w:rPr>
+              <w:t>Nombre</w:t>
+            </w:r>
+          </w:p>
+        </w:tc>
+        <w:tc>
+          <w:tcPr>
+            <w:tcW w:w="4322" w:type="dxa"/>
+          </w:tcPr>
+          <w:p>
+            <w:r>
+              <w:t>Login web</w:t>
+            </w:r>
+          </w:p>
+        </w:tc>
+      </w:tr>
+      <w:tr>
+        <w:tc>
+          <w:tcPr>
+            <w:tcW w:w="4322" w:type="dxa"/>
+          </w:tcPr>
+          <w:p>
+            <w:pPr>
+              <w:rPr>
+                <w:b/>
+              </w:rPr>
+            </w:pPr>
+            <w:r>
+              <w:rPr>
+                <w:b/>
+              </w:rPr>
+              <w:t>Descripción</w:t>
+            </w:r>
+          </w:p>
+        </w:tc>
+        <w:tc>
+          <w:tcPr>
+            <w:tcW w:w="4322" w:type="dxa"/>
+          </w:tcPr>
+          <w:p>
+            <w:r>
+              <w:t xml:space="preserve">Un usuario </w:t>
+            </w:r>
+            <w:r>
+              <w:t>anónimo</w:t>
+            </w:r>
+            <w:r>
+              <w:t xml:space="preserve"> se autentica en el sistema a </w:t>
+            </w:r>
+            <w:r>
+              <w:t>través</w:t>
+            </w:r>
+            <w:r>
+              <w:t xml:space="preserve"> de la </w:t>
+            </w:r>
+            <w:r>
+              <w:t>página</w:t>
+            </w:r>
+            <w:r>
+              <w:t xml:space="preserve"> web. Para ello </w:t>
+            </w:r>
+            <w:r>
+              <w:t>ingresa</w:t>
+            </w:r>
+            <w:r>
+              <w:t xml:space="preserve"> su usuario y contraseña.</w:t>
+            </w:r>
+          </w:p>
+        </w:tc>
+      </w:tr>
+    </w:tbl>
+    <w:p/>
+    <w:tbl>
+      <w:tblPr>
+        <w:tblStyle w:val="Tablaconcuadrcula"/>
+        <w:tblW w:w="0" w:type="auto"/>
+        <w:tblLook w:val="04A0"/>
+      </w:tblPr>
+      <w:tblGrid>
+        <w:gridCol w:w="4322"/>
+        <w:gridCol w:w="4322"/>
+      </w:tblGrid>
+      <w:tr>
+        <w:tc>
+          <w:tcPr>
+            <w:tcW w:w="4322" w:type="dxa"/>
+          </w:tcPr>
+          <w:p>
+            <w:pPr>
+              <w:rPr>
+                <w:b/>
+              </w:rPr>
+            </w:pPr>
+            <w:r>
+              <w:rPr>
+                <w:b/>
+              </w:rPr>
+              <w:t>Identificador</w:t>
+            </w:r>
+          </w:p>
+        </w:tc>
+        <w:tc>
+          <w:tcPr>
+            <w:tcW w:w="4322" w:type="dxa"/>
+          </w:tcPr>
+          <w:p>
+            <w:r>
+              <w:t>BC</w:t>
+            </w:r>
+            <w:r>
+              <w:t>_WEB</w:t>
+            </w:r>
+          </w:p>
+        </w:tc>
+      </w:tr>
+      <w:tr>
+        <w:tc>
+          <w:tcPr>
+            <w:tcW w:w="4322" w:type="dxa"/>
+          </w:tcPr>
+          <w:p>
+            <w:pPr>
+              <w:rPr>
+                <w:b/>
+              </w:rPr>
+            </w:pPr>
+            <w:r>
+              <w:rPr>
+                <w:b/>
+              </w:rPr>
+              <w:t>Nombre</w:t>
+            </w:r>
+          </w:p>
+        </w:tc>
+        <w:tc>
+          <w:tcPr>
+            <w:tcW w:w="4322" w:type="dxa"/>
+          </w:tcPr>
+          <w:p>
+            <w:r>
+              <w:t>Buscar contenidos web</w:t>
+            </w:r>
+          </w:p>
+        </w:tc>
+      </w:tr>
+      <w:tr>
+        <w:tc>
+          <w:tcPr>
+            <w:tcW w:w="4322" w:type="dxa"/>
+          </w:tcPr>
+          <w:p>
+            <w:pPr>
+              <w:rPr>
+                <w:b/>
+              </w:rPr>
+            </w:pPr>
+            <w:r>
+              <w:rPr>
+                <w:b/>
+              </w:rPr>
+              <w:t>Descripción</w:t>
+            </w:r>
+          </w:p>
+        </w:tc>
+        <w:tc>
+          <w:tcPr>
+            <w:tcW w:w="4322" w:type="dxa"/>
+          </w:tcPr>
+          <w:p>
+            <w:r>
+              <w:t xml:space="preserve">Un usuario anónimo o autenticado en el sistema busca un contenido a </w:t>
+            </w:r>
+            <w:r>
+              <w:t>través</w:t>
+            </w:r>
+            <w:r>
+              <w:t xml:space="preserve"> de la interfaz web, con la posibilidad de </w:t>
+            </w:r>
+            <w:r>
+              <w:t>seleccionar</w:t>
+            </w:r>
+            <w:r>
+              <w:t xml:space="preserve"> la </w:t>
+            </w:r>
+            <w:r>
+              <w:t>categoría</w:t>
+            </w:r>
+            <w:r>
+              <w:t xml:space="preserve"> del contenido entre las disponibles o ingresar el nombre del mismo</w:t>
+            </w:r>
+            <w:r>
+              <w:t>.</w:t>
+            </w:r>
+          </w:p>
+        </w:tc>
+      </w:tr>
+    </w:tbl>
+    <w:p/>
+    <w:tbl>
+      <w:tblPr>
+        <w:tblStyle w:val="Tablaconcuadrcula"/>
+        <w:tblW w:w="0" w:type="auto"/>
+        <w:tblLook w:val="04A0"/>
+      </w:tblPr>
+      <w:tblGrid>
+        <w:gridCol w:w="4322"/>
+        <w:gridCol w:w="4322"/>
+      </w:tblGrid>
+      <w:tr>
+        <w:tc>
+          <w:tcPr>
+            <w:tcW w:w="4322" w:type="dxa"/>
+          </w:tcPr>
+          <w:p>
+            <w:pPr>
+              <w:rPr>
+                <w:b/>
+              </w:rPr>
+            </w:pPr>
+            <w:r>
+              <w:rPr>
+                <w:b/>
+              </w:rPr>
+              <w:t>Identificador</w:t>
+            </w:r>
+          </w:p>
+        </w:tc>
+        <w:tc>
+          <w:tcPr>
+            <w:tcW w:w="4322" w:type="dxa"/>
+          </w:tcPr>
+          <w:p>
+            <w:r>
+              <w:t>LOG</w:t>
+            </w:r>
+            <w:r>
+              <w:t>OUT</w:t>
+            </w:r>
+            <w:r>
+              <w:t>_WEB</w:t>
+            </w:r>
+          </w:p>
+        </w:tc>
+      </w:tr>
+      <w:tr>
+        <w:tc>
+          <w:tcPr>
+            <w:tcW w:w="4322" w:type="dxa"/>
+          </w:tcPr>
+          <w:p>
+            <w:pPr>
+              <w:rPr>
+                <w:b/>
+              </w:rPr>
+            </w:pPr>
+            <w:r>
+              <w:rPr>
+                <w:b/>
+              </w:rPr>
+              <w:t>Nombre</w:t>
+            </w:r>
+          </w:p>
+        </w:tc>
+        <w:tc>
+          <w:tcPr>
+            <w:tcW w:w="4322" w:type="dxa"/>
+          </w:tcPr>
+          <w:p>
+            <w:r>
+              <w:t>L</w:t>
+            </w:r>
+            <w:r>
+              <w:t>ogout</w:t>
+            </w:r>
+            <w:r>
+              <w:t xml:space="preserve"> web</w:t>
+            </w:r>
+          </w:p>
+        </w:tc>
+      </w:tr>
+      <w:tr>
+        <w:tc>
+          <w:tcPr>
+            <w:tcW w:w="4322" w:type="dxa"/>
+          </w:tcPr>
+          <w:p>
+            <w:pPr>
+              <w:rPr>
+                <w:b/>
+              </w:rPr>
+            </w:pPr>
+            <w:r>
+              <w:rPr>
+                <w:b/>
+              </w:rPr>
+              <w:t>Descripción</w:t>
+            </w:r>
+          </w:p>
+        </w:tc>
+        <w:tc>
+          <w:tcPr>
+            <w:tcW w:w="4322" w:type="dxa"/>
+          </w:tcPr>
+          <w:p>
+            <w:r>
+              <w:t xml:space="preserve">Un usuario previamente autenticado en el sistema hace clic en el </w:t>
+            </w:r>
+            <w:r>
+              <w:t>botón</w:t>
+            </w:r>
+            <w:r>
+              <w:t xml:space="preserve"> “salir” de la interfaz web del sistema quedando </w:t>
+            </w:r>
+            <w:r>
+              <w:t>automáticamente</w:t>
+            </w:r>
+            <w:r>
+              <w:t xml:space="preserve"> como un usuario </w:t>
+            </w:r>
+            <w:r>
+              <w:t>anónimo</w:t>
+            </w:r>
+            <w:r>
+              <w:t>.</w:t>
+            </w:r>
+          </w:p>
+        </w:tc>
+      </w:tr>
+    </w:tbl>
+    <w:p/>
+    <w:p>
+      <w:r>
+        <w:br w:type="page"/>
+      </w:r>
+    </w:p>
+    <w:p>
+      <w:pPr>
+        <w:pStyle w:val="Ttulo3"/>
+        <w:numPr>
+          <w:ilvl w:val="2"/>
+          <w:numId w:val="1"/>
+        </w:numPr>
+      </w:pPr>
+      <w:r>
+        <w:lastRenderedPageBreak/>
+        <w:t>Módulo Móvil</w:t>
+      </w:r>
+    </w:p>
+    <w:p/>
+    <w:p/>
+    <w:tbl>
+      <w:tblPr>
+        <w:tblStyle w:val="Tablaconcuadrcula"/>
+        <w:tblW w:w="0" w:type="auto"/>
+        <w:tblLook w:val="04A0"/>
+      </w:tblPr>
+      <w:tblGrid>
+        <w:gridCol w:w="4322"/>
+        <w:gridCol w:w="4322"/>
+      </w:tblGrid>
+      <w:tr>
+        <w:tc>
+          <w:tcPr>
+            <w:tcW w:w="4322" w:type="dxa"/>
+          </w:tcPr>
+          <w:p>
+            <w:pPr>
+              <w:rPr>
+                <w:b/>
+              </w:rPr>
+            </w:pPr>
+            <w:r>
+              <w:rPr>
+                <w:b/>
+              </w:rPr>
+              <w:t>Identificador</w:t>
+            </w:r>
+          </w:p>
+        </w:tc>
+        <w:tc>
+          <w:tcPr>
+            <w:tcW w:w="4322" w:type="dxa"/>
+          </w:tcPr>
+          <w:p>
+            <w:r>
+              <w:t>LOGIN_MOVIL</w:t>
+            </w:r>
+          </w:p>
+        </w:tc>
+      </w:tr>
+      <w:tr>
+        <w:tc>
+          <w:tcPr>
+            <w:tcW w:w="4322" w:type="dxa"/>
+          </w:tcPr>
+          <w:p>
+            <w:pPr>
+              <w:rPr>
+                <w:b/>
+              </w:rPr>
+            </w:pPr>
+            <w:r>
+              <w:rPr>
+                <w:b/>
+              </w:rPr>
+              <w:t>Nombre</w:t>
+            </w:r>
+          </w:p>
+        </w:tc>
+        <w:tc>
+          <w:tcPr>
+            <w:tcW w:w="4322" w:type="dxa"/>
+          </w:tcPr>
+          <w:p>
+            <w:r>
+              <w:t>Login a través de dispositivo móvil</w:t>
+            </w:r>
+          </w:p>
+        </w:tc>
+      </w:tr>
+      <w:tr>
+        <w:tc>
+          <w:tcPr>
+            <w:tcW w:w="4322" w:type="dxa"/>
+          </w:tcPr>
+          <w:p>
+            <w:pPr>
+              <w:rPr>
+                <w:b/>
+              </w:rPr>
+            </w:pPr>
+            <w:r>
+              <w:rPr>
+                <w:b/>
+              </w:rPr>
+              <w:t>Descripción</w:t>
+            </w:r>
+          </w:p>
+        </w:tc>
+        <w:tc>
+          <w:tcPr>
+            <w:tcW w:w="4322" w:type="dxa"/>
+          </w:tcPr>
+          <w:p>
+            <w:r>
+              <w:t xml:space="preserve">Un usuario </w:t>
+            </w:r>
+            <w:r>
+              <w:t>anónimo</w:t>
+            </w:r>
+            <w:r>
+              <w:t xml:space="preserve"> se autentica en el sistema a </w:t>
+            </w:r>
+            <w:r>
+              <w:t>través</w:t>
+            </w:r>
+            <w:r>
+              <w:t xml:space="preserve"> de la aplicación móvil del portal instalada en su dispositivo móvil Android. Para ello </w:t>
+            </w:r>
+            <w:r>
+              <w:t>ingresa</w:t>
+            </w:r>
+            <w:r>
+              <w:t xml:space="preserve"> su usuario y contraseña.</w:t>
+            </w:r>
+          </w:p>
+        </w:tc>
+      </w:tr>
+    </w:tbl>
+    <w:p/>
+    <w:tbl>
+      <w:tblPr>
+        <w:tblStyle w:val="Tablaconcuadrcula"/>
+        <w:tblW w:w="0" w:type="auto"/>
+        <w:tblLook w:val="04A0"/>
+      </w:tblPr>
+      <w:tblGrid>
+        <w:gridCol w:w="4322"/>
+        <w:gridCol w:w="4322"/>
+      </w:tblGrid>
+      <w:tr>
+        <w:tc>
+          <w:tcPr>
+            <w:tcW w:w="4322" w:type="dxa"/>
+          </w:tcPr>
+          <w:p>
+            <w:pPr>
+              <w:rPr>
+                <w:b/>
+              </w:rPr>
+            </w:pPr>
+            <w:r>
+              <w:rPr>
+                <w:b/>
+              </w:rPr>
+              <w:t>Identificador</w:t>
+            </w:r>
+          </w:p>
+        </w:tc>
+        <w:tc>
+          <w:tcPr>
+            <w:tcW w:w="4322" w:type="dxa"/>
+          </w:tcPr>
+          <w:p>
+            <w:r>
+              <w:t>BC</w:t>
+            </w:r>
+            <w:r>
+              <w:t>_</w:t>
+            </w:r>
+            <w:r>
+              <w:t>MOVIL</w:t>
+            </w:r>
+          </w:p>
+        </w:tc>
+      </w:tr>
+      <w:tr>
+        <w:tc>
+          <w:tcPr>
+            <w:tcW w:w="4322" w:type="dxa"/>
+          </w:tcPr>
+          <w:p>
+            <w:pPr>
+              <w:rPr>
+                <w:b/>
+              </w:rPr>
+            </w:pPr>
+            <w:r>
+              <w:rPr>
+                <w:b/>
+              </w:rPr>
+              <w:t>Nombre</w:t>
+            </w:r>
+          </w:p>
+        </w:tc>
+        <w:tc>
+          <w:tcPr>
+            <w:tcW w:w="4322" w:type="dxa"/>
+          </w:tcPr>
+          <w:p>
+            <w:r>
+              <w:t>Buscar contenidos desde dispositivo móvil</w:t>
+            </w:r>
+          </w:p>
+        </w:tc>
+      </w:tr>
+      <w:tr>
+        <w:tc>
+          <w:tcPr>
+            <w:tcW w:w="4322" w:type="dxa"/>
+          </w:tcPr>
+          <w:p>
+            <w:pPr>
+              <w:rPr>
+                <w:b/>
+              </w:rPr>
+            </w:pPr>
+            <w:r>
+              <w:rPr>
+                <w:b/>
+              </w:rPr>
+              <w:t>Descripción</w:t>
+            </w:r>
+          </w:p>
+        </w:tc>
+        <w:tc>
+          <w:tcPr>
+            <w:tcW w:w="4322" w:type="dxa"/>
+          </w:tcPr>
+          <w:p>
+            <w:r>
+              <w:t xml:space="preserve">Un usuario anónimo o autenticado en el sistema busca un contenido a </w:t>
+            </w:r>
+            <w:r>
+              <w:t>través</w:t>
+            </w:r>
+            <w:r>
+              <w:t xml:space="preserve"> de la aplicación </w:t>
+            </w:r>
+            <w:r>
+              <w:t>móvil</w:t>
+            </w:r>
+            <w:r>
+              <w:t xml:space="preserve">, con la posibilidad de </w:t>
+            </w:r>
+            <w:r>
+              <w:t>seleccionar</w:t>
+            </w:r>
+            <w:r>
+              <w:t xml:space="preserve"> la </w:t>
+            </w:r>
+            <w:r>
+              <w:t>categoría</w:t>
+            </w:r>
+            <w:r>
+              <w:t xml:space="preserve"> del contenido entre las disponibles o ingresar el nombre del mismo.</w:t>
+            </w:r>
+          </w:p>
+        </w:tc>
+      </w:tr>
+    </w:tbl>
+    <w:p/>
+    <w:tbl>
+      <w:tblPr>
+        <w:tblStyle w:val="Tablaconcuadrcula"/>
+        <w:tblW w:w="0" w:type="auto"/>
+        <w:tblLook w:val="04A0"/>
+      </w:tblPr>
+      <w:tblGrid>
+        <w:gridCol w:w="4322"/>
+        <w:gridCol w:w="4322"/>
+      </w:tblGrid>
+      <w:tr>
+        <w:tc>
+          <w:tcPr>
+            <w:tcW w:w="4322" w:type="dxa"/>
+          </w:tcPr>
+          <w:p>
+            <w:pPr>
+              <w:rPr>
+                <w:b/>
+              </w:rPr>
+            </w:pPr>
+            <w:r>
+              <w:rPr>
+                <w:b/>
+              </w:rPr>
+              <w:t>Identificador</w:t>
+            </w:r>
+          </w:p>
+        </w:tc>
+        <w:tc>
+          <w:tcPr>
+            <w:tcW w:w="4322" w:type="dxa"/>
+          </w:tcPr>
+          <w:p>
+            <w:r>
+              <w:t>LOG</w:t>
+            </w:r>
+            <w:r>
+              <w:t>OUT</w:t>
+            </w:r>
+            <w:r>
+              <w:t>_</w:t>
+            </w:r>
+            <w:r>
+              <w:t>MOVIL</w:t>
+            </w:r>
+          </w:p>
+        </w:tc>
+      </w:tr>
+      <w:tr>
+        <w:tc>
+          <w:tcPr>
+            <w:tcW w:w="4322" w:type="dxa"/>
+          </w:tcPr>
+          <w:p>
+            <w:pPr>
+              <w:rPr>
+                <w:b/>
+              </w:rPr>
+            </w:pPr>
+            <w:r>
+              <w:rPr>
+                <w:b/>
+              </w:rPr>
+              <w:t>Nombre</w:t>
+            </w:r>
+          </w:p>
+        </w:tc>
+        <w:tc>
+          <w:tcPr>
+            <w:tcW w:w="4322" w:type="dxa"/>
+          </w:tcPr>
+          <w:p>
+            <w:r>
+              <w:t>Desincronización</w:t>
+            </w:r>
+            <w:r>
+              <w:t xml:space="preserve"> del dispositivo móvil</w:t>
+            </w:r>
+          </w:p>
+        </w:tc>
+      </w:tr>
+      <w:tr>
+        <w:tc>
+          <w:tcPr>
+            <w:tcW w:w="4322" w:type="dxa"/>
+          </w:tcPr>
+          <w:p>
+            <w:pPr>
+              <w:rPr>
+                <w:b/>
+              </w:rPr>
+            </w:pPr>
+            <w:r>
+              <w:rPr>
+                <w:b/>
+              </w:rPr>
+              <w:t>Descripción</w:t>
+            </w:r>
+          </w:p>
+        </w:tc>
+        <w:tc>
+          <w:tcPr>
+            <w:tcW w:w="4322" w:type="dxa"/>
+          </w:tcPr>
+          <w:p>
+            <w:r>
+              <w:t xml:space="preserve">Un usuario cuyo dispositivo móvil estaba sincronizado con la tienda hace </w:t>
+            </w:r>
+            <w:r>
+              <w:t>clic</w:t>
+            </w:r>
+            <w:r>
+              <w:t xml:space="preserve"> en el botón desvincular quedando instantáneamente sin conectividad con la cuenta del usuario.</w:t>
+            </w:r>
+          </w:p>
+        </w:tc>
+      </w:tr>
+    </w:tbl>
+    <w:p/>
+    <w:p>
+      <w:r>
+        <w:br w:type="page"/>
+      </w:r>
+    </w:p>
+    <w:p/>
+    <w:p>
+      <w:pPr>
+        <w:pStyle w:val="Ttulo2"/>
+        <w:numPr>
+          <w:ilvl w:val="1"/>
+          <w:numId w:val="1"/>
+        </w:numPr>
+      </w:pPr>
+      <w:r>
+        <w:t xml:space="preserve">Diagrama de casos de uso </w:t>
+      </w:r>
+      <w:r>
+        <w:t>críticos</w:t>
+      </w:r>
+    </w:p>
+    <w:p/>
+    <w:p>
+      <w:pPr>
+        <w:keepNext/>
+      </w:pPr>
+      <w:r>
+        <w:rPr>
+          <w:noProof/>
+          <w:lang w:eastAsia="es-ES"/>
+        </w:rPr>
+        <w:drawing>
+          <wp:inline distT="0" distB="0" distL="0" distR="0">
+            <wp:extent cx="5400040" cy="5069425"/>
+            <wp:effectExtent l="19050" t="0" r="0" b="0"/>
+            <wp:docPr id="5" name="Imagen 2" descr="C:\Users\MRLaptop\Desktop\img.jpg"/>
+            <wp:cNvGraphicFramePr>
+              <a:graphicFrameLocks xmlns:a="http://schemas.openxmlformats.org/drawingml/2006/main" noChangeAspect="1"/>
+            </wp:cNvGraphicFramePr>
+            <a:graphic xmlns:a="http://schemas.openxmlformats.org/drawingml/2006/main">
+              <a:graphicData uri="http://schemas.openxmlformats.org/drawingml/2006/picture">
+                <pic:pic xmlns:pic="http://schemas.openxmlformats.org/drawingml/2006/picture">
+                  <pic:nvPicPr>
+                    <pic:cNvPr id="0" name="Picture 2" descr="C:\Users\MRLaptop\Desktop\img.jpg"/>
+                    <pic:cNvPicPr>
+                      <a:picLocks noChangeAspect="1" noChangeArrowheads="1"/>
+                    </pic:cNvPicPr>
+                  </pic:nvPicPr>
+                  <pic:blipFill>
+                    <a:blip r:embed="rId9"/>
+                    <a:srcRect/>
+                    <a:stretch>
+                      <a:fillRect/>
+                    </a:stretch>
+                  </pic:blipFill>
+                  <pic:spPr bwMode="auto">
+                    <a:xfrm>
+                      <a:off x="0" y="0"/>
+                      <a:ext cx="5400040" cy="5069425"/>
+                    </a:xfrm>
+                    <a:prstGeom prst="rect">
+                      <a:avLst/>
+                    </a:prstGeom>
+                    <a:noFill/>
+                    <a:ln w="9525">
+                      <a:noFill/>
+                      <a:miter lim="800000"/>
+                      <a:headEnd/>
+                      <a:tailEnd/>
+                    </a:ln>
+                  </pic:spPr>
+                </pic:pic>
+              </a:graphicData>
+            </a:graphic>
+          </wp:inline>
+        </w:drawing>
+      </w:r>
+    </w:p>
+    <w:p>
+      <w:pPr>
+        <w:pStyle w:val="Epgrafe"/>
+        <w:jc w:val="center"/>
+      </w:pPr>
+      <w:r>
+        <w:t xml:space="preserve">Imagen </w:t>
+      </w:r>
+      <w:fldSimple w:instr=" SEQ Imagen \* ARABIC ">
+        <w:r>
+          <w:rPr>
+            <w:noProof/>
+          </w:rPr>
+          <w:t>1</w:t>
+        </w:r>
+      </w:fldSimple>
+      <w:r>
+        <w:t>: Diagrama de casos de uso críticos</w:t>
+      </w:r>
+    </w:p>
+    <w:p/>
+    <w:p>
+      <w:pPr>
+        <w:pStyle w:val="Ttulo1"/>
+        <w:numPr>
+          <w:ilvl w:val="0"/>
+          <w:numId w:val="1"/>
+        </w:numPr>
+      </w:pPr>
+      <w:r>
+        <w:t>Vista Lógica</w:t>
+      </w:r>
+    </w:p>
+    <w:p/>
+    <w:p>
+      <w:pPr>
+        <w:ind w:firstLine="708"/>
+      </w:pPr>
+      <w:r>
+        <w:t xml:space="preserve">La Vista Logica permite describir el sistema en base a abstracciones fundamentales del diseño orientado a objetos para dar soporte a los requerimientos funcionales establecidos. Adoptando un enfoque </w:t>
+      </w:r>
+      <w:r>
+        <w:rPr>
+          <w:i/>
+        </w:rPr>
+        <w:t>top-down</w:t>
+      </w:r>
+      <w:r>
+        <w:rPr>
+          <w:b/>
+          <w:i/>
+        </w:rPr>
+        <w:t xml:space="preserve"> </w:t>
+      </w:r>
+      <w:r>
+        <w:t>descompondremos al sistema en un conjunto de  subsistemas, como pueden ser las capas lógicas, y a través de sucesivos refinamientos se llegará a las unidades lógicas mas pequeñas.</w:t>
+      </w:r>
+    </w:p>
+    <w:p/>
+    <w:p>
+      <w:pPr>
+        <w:pStyle w:val="Ttulo2"/>
+        <w:numPr>
+          <w:ilvl w:val="1"/>
+          <w:numId w:val="1"/>
+        </w:numPr>
+      </w:pPr>
+      <w:r>
+        <w:lastRenderedPageBreak/>
+        <w:t>Estilo Arquitectónico</w:t>
+      </w:r>
+    </w:p>
+    <w:p>
+      <w:pPr>
+        <w:ind w:left="360"/>
+      </w:pPr>
+    </w:p>
+    <w:p>
+      <w:pPr>
+        <w:ind w:firstLine="708"/>
+      </w:pPr>
+      <w:r>
+        <w:t>El estilo arquitectónico adoptado para el desarrollo de la solución es el de Capas Estrictas, donde cada capa consume interfaces (tiene visibilidad) de su inmediata inferior. En la siguiente imagen se presenta el diagrama de componentes de la arquitectura previamente mencionada, en la cual se identifican cuatro subsistemas: Capa de Persistencia, Capa de Negocio, Capa de Servicios y Capa de Presentacion estando las dos ultimas a un mismo nivel ya que ambos dependen de la Capa de negocio y no tienen dependencias entre sí.</w:t>
+      </w:r>
+    </w:p>
+    <w:p>
+      <w:pPr>
+        <w:pStyle w:val="Ttulo2"/>
+        <w:numPr>
+          <w:ilvl w:val="1"/>
+          <w:numId w:val="1"/>
+        </w:numPr>
+      </w:pPr>
+      <w:r>
+        <w:t>Subsistemas de la arquitectura</w:t>
+      </w:r>
+    </w:p>
+    <w:p/>
+    <w:p>
+      <w:pPr>
+        <w:ind w:firstLine="708"/>
+      </w:pPr>
+      <w:r>
+        <w:t>En esta sección se dará una breve introducción cada Subsistema identificado para la arquitectura adoptada, asi como una reseña de las unidades lógicas y funcionalidades que contienen.</w:t>
+      </w:r>
+    </w:p>
+    <w:p>
+      <w:pPr>
+        <w:pStyle w:val="Ttulo3"/>
+        <w:numPr>
+          <w:ilvl w:val="2"/>
+          <w:numId w:val="1"/>
+        </w:numPr>
+      </w:pPr>
+      <w:r>
+        <w:t>Capa de Presentación</w:t>
+      </w:r>
+    </w:p>
+    <w:p/>
+    <w:p>
+      <w:pPr>
+        <w:ind w:left="720"/>
+      </w:pPr>
+      <w:r>
+        <w:t xml:space="preserve">La capa de </w:t>
+      </w:r>
     </w:p>
     <w:sectPr>
       <w:pgSz w:w="11906" w:h="16838"/>
@@ -630,6 +1714,350 @@
 <file path=word/numbering.xml><?xml version="1.0" encoding="utf-8"?>
 <w:numbering xmlns:ve="http://schemas.openxmlformats.org/markup-compatibility/2006" xmlns:o="urn:schemas-microsoft-com:office:office" xmlns:r="http://schemas.openxmlformats.org/officeDocument/2006/relationships" xmlns:m="http://schemas.openxmlformats.org/officeDocument/2006/math" xmlns:v="urn:schemas-microsoft-com:vml" xmlns:wp="http://schemas.openxmlformats.org/drawingml/2006/wordprocessingDrawing" xmlns:w10="urn:schemas-microsoft-com:office:word" xmlns:w="http://schemas.openxmlformats.org/wordprocessingml/2006/main" xmlns:wne="http://schemas.microsoft.com/office/word/2006/wordml">
   <w:abstractNum w:abstractNumId="0">
+    <w:nsid w:val="17A975DA"/>
+    <w:multiLevelType w:val="multilevel"/>
+    <w:tmpl w:val="0C0A001F"/>
+    <w:lvl w:ilvl="0">
+      <w:start w:val="1"/>
+      <w:numFmt w:val="decimal"/>
+      <w:lvlText w:val="%1."/>
+      <w:lvlJc w:val="left"/>
+      <w:pPr>
+        <w:ind w:left="360" w:hanging="360"/>
+      </w:pPr>
+    </w:lvl>
+    <w:lvl w:ilvl="1">
+      <w:start w:val="1"/>
+      <w:numFmt w:val="decimal"/>
+      <w:lvlText w:val="%1.%2."/>
+      <w:lvlJc w:val="left"/>
+      <w:pPr>
+        <w:ind w:left="792" w:hanging="432"/>
+      </w:pPr>
+    </w:lvl>
+    <w:lvl w:ilvl="2">
+      <w:start w:val="1"/>
+      <w:numFmt w:val="decimal"/>
+      <w:lvlText w:val="%1.%2.%3."/>
+      <w:lvlJc w:val="left"/>
+      <w:pPr>
+        <w:ind w:left="1224" w:hanging="504"/>
+      </w:pPr>
+    </w:lvl>
+    <w:lvl w:ilvl="3">
+      <w:start w:val="1"/>
+      <w:numFmt w:val="decimal"/>
+      <w:lvlText w:val="%1.%2.%3.%4."/>
+      <w:lvlJc w:val="left"/>
+      <w:pPr>
+        <w:ind w:left="1728" w:hanging="648"/>
+      </w:pPr>
+    </w:lvl>
+    <w:lvl w:ilvl="4">
+      <w:start w:val="1"/>
+      <w:numFmt w:val="decimal"/>
+      <w:lvlText w:val="%1.%2.%3.%4.%5."/>
+      <w:lvlJc w:val="left"/>
+      <w:pPr>
+        <w:ind w:left="2232" w:hanging="792"/>
+      </w:pPr>
+    </w:lvl>
+    <w:lvl w:ilvl="5">
+      <w:start w:val="1"/>
+      <w:numFmt w:val="decimal"/>
+      <w:lvlText w:val="%1.%2.%3.%4.%5.%6."/>
+      <w:lvlJc w:val="left"/>
+      <w:pPr>
+        <w:ind w:left="2736" w:hanging="936"/>
+      </w:pPr>
+    </w:lvl>
+    <w:lvl w:ilvl="6">
+      <w:start w:val="1"/>
+      <w:numFmt w:val="decimal"/>
+      <w:lvlText w:val="%1.%2.%3.%4.%5.%6.%7."/>
+      <w:lvlJc w:val="left"/>
+      <w:pPr>
+        <w:ind w:left="3240" w:hanging="1080"/>
+      </w:pPr>
+    </w:lvl>
+    <w:lvl w:ilvl="7">
+      <w:start w:val="1"/>
+      <w:numFmt w:val="decimal"/>
+      <w:lvlText w:val="%1.%2.%3.%4.%5.%6.%7.%8."/>
+      <w:lvlJc w:val="left"/>
+      <w:pPr>
+        <w:ind w:left="3744" w:hanging="1224"/>
+      </w:pPr>
+    </w:lvl>
+    <w:lvl w:ilvl="8">
+      <w:start w:val="1"/>
+      <w:numFmt w:val="decimal"/>
+      <w:lvlText w:val="%1.%2.%3.%4.%5.%6.%7.%8.%9."/>
+      <w:lvlJc w:val="left"/>
+      <w:pPr>
+        <w:ind w:left="4320" w:hanging="1440"/>
+      </w:pPr>
+    </w:lvl>
+  </w:abstractNum>
+  <w:abstractNum w:abstractNumId="1">
+    <w:nsid w:val="17C179E8"/>
+    <w:multiLevelType w:val="multilevel"/>
+    <w:tmpl w:val="0C0A001F"/>
+    <w:lvl w:ilvl="0">
+      <w:start w:val="1"/>
+      <w:numFmt w:val="decimal"/>
+      <w:lvlText w:val="%1."/>
+      <w:lvlJc w:val="left"/>
+      <w:pPr>
+        <w:ind w:left="360" w:hanging="360"/>
+      </w:pPr>
+    </w:lvl>
+    <w:lvl w:ilvl="1">
+      <w:start w:val="1"/>
+      <w:numFmt w:val="decimal"/>
+      <w:lvlText w:val="%1.%2."/>
+      <w:lvlJc w:val="left"/>
+      <w:pPr>
+        <w:ind w:left="792" w:hanging="432"/>
+      </w:pPr>
+    </w:lvl>
+    <w:lvl w:ilvl="2">
+      <w:start w:val="1"/>
+      <w:numFmt w:val="decimal"/>
+      <w:lvlText w:val="%1.%2.%3."/>
+      <w:lvlJc w:val="left"/>
+      <w:pPr>
+        <w:ind w:left="1224" w:hanging="504"/>
+      </w:pPr>
+    </w:lvl>
+    <w:lvl w:ilvl="3">
+      <w:start w:val="1"/>
+      <w:numFmt w:val="decimal"/>
+      <w:lvlText w:val="%1.%2.%3.%4."/>
+      <w:lvlJc w:val="left"/>
+      <w:pPr>
+        <w:ind w:left="1728" w:hanging="648"/>
+      </w:pPr>
+    </w:lvl>
+    <w:lvl w:ilvl="4">
+      <w:start w:val="1"/>
+      <w:numFmt w:val="decimal"/>
+      <w:lvlText w:val="%1.%2.%3.%4.%5."/>
+      <w:lvlJc w:val="left"/>
+      <w:pPr>
+        <w:ind w:left="2232" w:hanging="792"/>
+      </w:pPr>
+    </w:lvl>
+    <w:lvl w:ilvl="5">
+      <w:start w:val="1"/>
+      <w:numFmt w:val="decimal"/>
+      <w:lvlText w:val="%1.%2.%3.%4.%5.%6."/>
+      <w:lvlJc w:val="left"/>
+      <w:pPr>
+        <w:ind w:left="2736" w:hanging="936"/>
+      </w:pPr>
+    </w:lvl>
+    <w:lvl w:ilvl="6">
+      <w:start w:val="1"/>
+      <w:numFmt w:val="decimal"/>
+      <w:lvlText w:val="%1.%2.%3.%4.%5.%6.%7."/>
+      <w:lvlJc w:val="left"/>
+      <w:pPr>
+        <w:ind w:left="3240" w:hanging="1080"/>
+      </w:pPr>
+    </w:lvl>
+    <w:lvl w:ilvl="7">
+      <w:start w:val="1"/>
+      <w:numFmt w:val="decimal"/>
+      <w:lvlText w:val="%1.%2.%3.%4.%5.%6.%7.%8."/>
+      <w:lvlJc w:val="left"/>
+      <w:pPr>
+        <w:ind w:left="3744" w:hanging="1224"/>
+      </w:pPr>
+    </w:lvl>
+    <w:lvl w:ilvl="8">
+      <w:start w:val="1"/>
+      <w:numFmt w:val="decimal"/>
+      <w:lvlText w:val="%1.%2.%3.%4.%5.%6.%7.%8.%9."/>
+      <w:lvlJc w:val="left"/>
+      <w:pPr>
+        <w:ind w:left="4320" w:hanging="1440"/>
+      </w:pPr>
+    </w:lvl>
+  </w:abstractNum>
+  <w:abstractNum w:abstractNumId="2">
+    <w:nsid w:val="2E98387D"/>
+    <w:multiLevelType w:val="multilevel"/>
+    <w:tmpl w:val="0C0A001F"/>
+    <w:lvl w:ilvl="0">
+      <w:start w:val="1"/>
+      <w:numFmt w:val="decimal"/>
+      <w:lvlText w:val="%1."/>
+      <w:lvlJc w:val="left"/>
+      <w:pPr>
+        <w:ind w:left="360" w:hanging="360"/>
+      </w:pPr>
+    </w:lvl>
+    <w:lvl w:ilvl="1">
+      <w:start w:val="1"/>
+      <w:numFmt w:val="decimal"/>
+      <w:lvlText w:val="%1.%2."/>
+      <w:lvlJc w:val="left"/>
+      <w:pPr>
+        <w:ind w:left="792" w:hanging="432"/>
+      </w:pPr>
+    </w:lvl>
+    <w:lvl w:ilvl="2">
+      <w:start w:val="1"/>
+      <w:numFmt w:val="decimal"/>
+      <w:lvlText w:val="%1.%2.%3."/>
+      <w:lvlJc w:val="left"/>
+      <w:pPr>
+        <w:ind w:left="1224" w:hanging="504"/>
+      </w:pPr>
+    </w:lvl>
+    <w:lvl w:ilvl="3">
+      <w:start w:val="1"/>
+      <w:numFmt w:val="decimal"/>
+      <w:lvlText w:val="%1.%2.%3.%4."/>
+      <w:lvlJc w:val="left"/>
+      <w:pPr>
+        <w:ind w:left="1728" w:hanging="648"/>
+      </w:pPr>
+    </w:lvl>
+    <w:lvl w:ilvl="4">
+      <w:start w:val="1"/>
+      <w:numFmt w:val="decimal"/>
+      <w:lvlText w:val="%1.%2.%3.%4.%5."/>
+      <w:lvlJc w:val="left"/>
+      <w:pPr>
+        <w:ind w:left="2232" w:hanging="792"/>
+      </w:pPr>
+    </w:lvl>
+    <w:lvl w:ilvl="5">
+      <w:start w:val="1"/>
+      <w:numFmt w:val="decimal"/>
+      <w:lvlText w:val="%1.%2.%3.%4.%5.%6."/>
+      <w:lvlJc w:val="left"/>
+      <w:pPr>
+        <w:ind w:left="2736" w:hanging="936"/>
+      </w:pPr>
+    </w:lvl>
+    <w:lvl w:ilvl="6">
+      <w:start w:val="1"/>
+      <w:numFmt w:val="decimal"/>
+      <w:lvlText w:val="%1.%2.%3.%4.%5.%6.%7."/>
+      <w:lvlJc w:val="left"/>
+      <w:pPr>
+        <w:ind w:left="3240" w:hanging="1080"/>
+      </w:pPr>
+    </w:lvl>
+    <w:lvl w:ilvl="7">
+      <w:start w:val="1"/>
+      <w:numFmt w:val="decimal"/>
+      <w:lvlText w:val="%1.%2.%3.%4.%5.%6.%7.%8."/>
+      <w:lvlJc w:val="left"/>
+      <w:pPr>
+        <w:ind w:left="3744" w:hanging="1224"/>
+      </w:pPr>
+    </w:lvl>
+    <w:lvl w:ilvl="8">
+      <w:start w:val="1"/>
+      <w:numFmt w:val="decimal"/>
+      <w:lvlText w:val="%1.%2.%3.%4.%5.%6.%7.%8.%9."/>
+      <w:lvlJc w:val="left"/>
+      <w:pPr>
+        <w:ind w:left="4320" w:hanging="1440"/>
+      </w:pPr>
+    </w:lvl>
+  </w:abstractNum>
+  <w:abstractNum w:abstractNumId="3">
+    <w:nsid w:val="37796448"/>
+    <w:multiLevelType w:val="multilevel"/>
+    <w:tmpl w:val="0C0A001F"/>
+    <w:lvl w:ilvl="0">
+      <w:start w:val="1"/>
+      <w:numFmt w:val="decimal"/>
+      <w:lvlText w:val="%1."/>
+      <w:lvlJc w:val="left"/>
+      <w:pPr>
+        <w:ind w:left="360" w:hanging="360"/>
+      </w:pPr>
+    </w:lvl>
+    <w:lvl w:ilvl="1">
+      <w:start w:val="1"/>
+      <w:numFmt w:val="decimal"/>
+      <w:lvlText w:val="%1.%2."/>
+      <w:lvlJc w:val="left"/>
+      <w:pPr>
+        <w:ind w:left="792" w:hanging="432"/>
+      </w:pPr>
+    </w:lvl>
+    <w:lvl w:ilvl="2">
+      <w:start w:val="1"/>
+      <w:numFmt w:val="decimal"/>
+      <w:lvlText w:val="%1.%2.%3."/>
+      <w:lvlJc w:val="left"/>
+      <w:pPr>
+        <w:ind w:left="1224" w:hanging="504"/>
+      </w:pPr>
+    </w:lvl>
+    <w:lvl w:ilvl="3">
+      <w:start w:val="1"/>
+      <w:numFmt w:val="decimal"/>
+      <w:lvlText w:val="%1.%2.%3.%4."/>
+      <w:lvlJc w:val="left"/>
+      <w:pPr>
+        <w:ind w:left="1728" w:hanging="648"/>
+      </w:pPr>
+    </w:lvl>
+    <w:lvl w:ilvl="4">
+      <w:start w:val="1"/>
+      <w:numFmt w:val="decimal"/>
+      <w:lvlText w:val="%1.%2.%3.%4.%5."/>
+      <w:lvlJc w:val="left"/>
+      <w:pPr>
+        <w:ind w:left="2232" w:hanging="792"/>
+      </w:pPr>
+    </w:lvl>
+    <w:lvl w:ilvl="5">
+      <w:start w:val="1"/>
+      <w:numFmt w:val="decimal"/>
+      <w:lvlText w:val="%1.%2.%3.%4.%5.%6."/>
+      <w:lvlJc w:val="left"/>
+      <w:pPr>
+        <w:ind w:left="2736" w:hanging="936"/>
+      </w:pPr>
+    </w:lvl>
+    <w:lvl w:ilvl="6">
+      <w:start w:val="1"/>
+      <w:numFmt w:val="decimal"/>
+      <w:lvlText w:val="%1.%2.%3.%4.%5.%6.%7."/>
+      <w:lvlJc w:val="left"/>
+      <w:pPr>
+        <w:ind w:left="3240" w:hanging="1080"/>
+      </w:pPr>
+    </w:lvl>
+    <w:lvl w:ilvl="7">
+      <w:start w:val="1"/>
+      <w:numFmt w:val="decimal"/>
+      <w:lvlText w:val="%1.%2.%3.%4.%5.%6.%7.%8."/>
+      <w:lvlJc w:val="left"/>
+      <w:pPr>
+        <w:ind w:left="3744" w:hanging="1224"/>
+      </w:pPr>
+    </w:lvl>
+    <w:lvl w:ilvl="8">
+      <w:start w:val="1"/>
+      <w:numFmt w:val="decimal"/>
+      <w:lvlText w:val="%1.%2.%3.%4.%5.%6.%7.%8.%9."/>
+      <w:lvlJc w:val="left"/>
+      <w:pPr>
+        <w:ind w:left="4320" w:hanging="1440"/>
+      </w:pPr>
+    </w:lvl>
+  </w:abstractNum>
+  <w:abstractNum w:abstractNumId="4">
     <w:nsid w:val="48923C52"/>
     <w:multiLevelType w:val="multilevel"/>
     <w:tmpl w:val="0C0A001F"/>
@@ -715,7 +2143,375 @@
       </w:pPr>
     </w:lvl>
   </w:abstractNum>
+  <w:abstractNum w:abstractNumId="5">
+    <w:nsid w:val="568D188F"/>
+    <w:multiLevelType w:val="multilevel"/>
+    <w:tmpl w:val="0C0A001F"/>
+    <w:lvl w:ilvl="0">
+      <w:start w:val="1"/>
+      <w:numFmt w:val="decimal"/>
+      <w:lvlText w:val="%1."/>
+      <w:lvlJc w:val="left"/>
+      <w:pPr>
+        <w:ind w:left="360" w:hanging="360"/>
+      </w:pPr>
+    </w:lvl>
+    <w:lvl w:ilvl="1">
+      <w:start w:val="1"/>
+      <w:numFmt w:val="decimal"/>
+      <w:lvlText w:val="%1.%2."/>
+      <w:lvlJc w:val="left"/>
+      <w:pPr>
+        <w:ind w:left="792" w:hanging="432"/>
+      </w:pPr>
+    </w:lvl>
+    <w:lvl w:ilvl="2">
+      <w:start w:val="1"/>
+      <w:numFmt w:val="decimal"/>
+      <w:lvlText w:val="%1.%2.%3."/>
+      <w:lvlJc w:val="left"/>
+      <w:pPr>
+        <w:ind w:left="1224" w:hanging="504"/>
+      </w:pPr>
+    </w:lvl>
+    <w:lvl w:ilvl="3">
+      <w:start w:val="1"/>
+      <w:numFmt w:val="decimal"/>
+      <w:lvlText w:val="%1.%2.%3.%4."/>
+      <w:lvlJc w:val="left"/>
+      <w:pPr>
+        <w:ind w:left="1728" w:hanging="648"/>
+      </w:pPr>
+    </w:lvl>
+    <w:lvl w:ilvl="4">
+      <w:start w:val="1"/>
+      <w:numFmt w:val="decimal"/>
+      <w:lvlText w:val="%1.%2.%3.%4.%5."/>
+      <w:lvlJc w:val="left"/>
+      <w:pPr>
+        <w:ind w:left="2232" w:hanging="792"/>
+      </w:pPr>
+    </w:lvl>
+    <w:lvl w:ilvl="5">
+      <w:start w:val="1"/>
+      <w:numFmt w:val="decimal"/>
+      <w:lvlText w:val="%1.%2.%3.%4.%5.%6."/>
+      <w:lvlJc w:val="left"/>
+      <w:pPr>
+        <w:ind w:left="2736" w:hanging="936"/>
+      </w:pPr>
+    </w:lvl>
+    <w:lvl w:ilvl="6">
+      <w:start w:val="1"/>
+      <w:numFmt w:val="decimal"/>
+      <w:lvlText w:val="%1.%2.%3.%4.%5.%6.%7."/>
+      <w:lvlJc w:val="left"/>
+      <w:pPr>
+        <w:ind w:left="3240" w:hanging="1080"/>
+      </w:pPr>
+    </w:lvl>
+    <w:lvl w:ilvl="7">
+      <w:start w:val="1"/>
+      <w:numFmt w:val="decimal"/>
+      <w:lvlText w:val="%1.%2.%3.%4.%5.%6.%7.%8."/>
+      <w:lvlJc w:val="left"/>
+      <w:pPr>
+        <w:ind w:left="3744" w:hanging="1224"/>
+      </w:pPr>
+    </w:lvl>
+    <w:lvl w:ilvl="8">
+      <w:start w:val="1"/>
+      <w:numFmt w:val="decimal"/>
+      <w:lvlText w:val="%1.%2.%3.%4.%5.%6.%7.%8.%9."/>
+      <w:lvlJc w:val="left"/>
+      <w:pPr>
+        <w:ind w:left="4320" w:hanging="1440"/>
+      </w:pPr>
+    </w:lvl>
+  </w:abstractNum>
+  <w:abstractNum w:abstractNumId="6">
+    <w:nsid w:val="6D424518"/>
+    <w:multiLevelType w:val="multilevel"/>
+    <w:tmpl w:val="0C0A001F"/>
+    <w:lvl w:ilvl="0">
+      <w:start w:val="1"/>
+      <w:numFmt w:val="decimal"/>
+      <w:lvlText w:val="%1."/>
+      <w:lvlJc w:val="left"/>
+      <w:pPr>
+        <w:ind w:left="360" w:hanging="360"/>
+      </w:pPr>
+    </w:lvl>
+    <w:lvl w:ilvl="1">
+      <w:start w:val="1"/>
+      <w:numFmt w:val="decimal"/>
+      <w:lvlText w:val="%1.%2."/>
+      <w:lvlJc w:val="left"/>
+      <w:pPr>
+        <w:ind w:left="792" w:hanging="432"/>
+      </w:pPr>
+    </w:lvl>
+    <w:lvl w:ilvl="2">
+      <w:start w:val="1"/>
+      <w:numFmt w:val="decimal"/>
+      <w:lvlText w:val="%1.%2.%3."/>
+      <w:lvlJc w:val="left"/>
+      <w:pPr>
+        <w:ind w:left="1224" w:hanging="504"/>
+      </w:pPr>
+    </w:lvl>
+    <w:lvl w:ilvl="3">
+      <w:start w:val="1"/>
+      <w:numFmt w:val="decimal"/>
+      <w:lvlText w:val="%1.%2.%3.%4."/>
+      <w:lvlJc w:val="left"/>
+      <w:pPr>
+        <w:ind w:left="1728" w:hanging="648"/>
+      </w:pPr>
+    </w:lvl>
+    <w:lvl w:ilvl="4">
+      <w:start w:val="1"/>
+      <w:numFmt w:val="decimal"/>
+      <w:lvlText w:val="%1.%2.%3.%4.%5."/>
+      <w:lvlJc w:val="left"/>
+      <w:pPr>
+        <w:ind w:left="2232" w:hanging="792"/>
+      </w:pPr>
+    </w:lvl>
+    <w:lvl w:ilvl="5">
+      <w:start w:val="1"/>
+      <w:numFmt w:val="decimal"/>
+      <w:lvlText w:val="%1.%2.%3.%4.%5.%6."/>
+      <w:lvlJc w:val="left"/>
+      <w:pPr>
+        <w:ind w:left="2736" w:hanging="936"/>
+      </w:pPr>
+    </w:lvl>
+    <w:lvl w:ilvl="6">
+      <w:start w:val="1"/>
+      <w:numFmt w:val="decimal"/>
+      <w:lvlText w:val="%1.%2.%3.%4.%5.%6.%7."/>
+      <w:lvlJc w:val="left"/>
+      <w:pPr>
+        <w:ind w:left="3240" w:hanging="1080"/>
+      </w:pPr>
+    </w:lvl>
+    <w:lvl w:ilvl="7">
+      <w:start w:val="1"/>
+      <w:numFmt w:val="decimal"/>
+      <w:lvlText w:val="%1.%2.%3.%4.%5.%6.%7.%8."/>
+      <w:lvlJc w:val="left"/>
+      <w:pPr>
+        <w:ind w:left="3744" w:hanging="1224"/>
+      </w:pPr>
+    </w:lvl>
+    <w:lvl w:ilvl="8">
+      <w:start w:val="1"/>
+      <w:numFmt w:val="decimal"/>
+      <w:lvlText w:val="%1.%2.%3.%4.%5.%6.%7.%8.%9."/>
+      <w:lvlJc w:val="left"/>
+      <w:pPr>
+        <w:ind w:left="4320" w:hanging="1440"/>
+      </w:pPr>
+    </w:lvl>
+  </w:abstractNum>
+  <w:abstractNum w:abstractNumId="7">
+    <w:nsid w:val="70F128C5"/>
+    <w:multiLevelType w:val="multilevel"/>
+    <w:tmpl w:val="0C0A001F"/>
+    <w:lvl w:ilvl="0">
+      <w:start w:val="1"/>
+      <w:numFmt w:val="decimal"/>
+      <w:lvlText w:val="%1."/>
+      <w:lvlJc w:val="left"/>
+      <w:pPr>
+        <w:ind w:left="360" w:hanging="360"/>
+      </w:pPr>
+    </w:lvl>
+    <w:lvl w:ilvl="1">
+      <w:start w:val="1"/>
+      <w:numFmt w:val="decimal"/>
+      <w:lvlText w:val="%1.%2."/>
+      <w:lvlJc w:val="left"/>
+      <w:pPr>
+        <w:ind w:left="792" w:hanging="432"/>
+      </w:pPr>
+    </w:lvl>
+    <w:lvl w:ilvl="2">
+      <w:start w:val="1"/>
+      <w:numFmt w:val="decimal"/>
+      <w:lvlText w:val="%1.%2.%3."/>
+      <w:lvlJc w:val="left"/>
+      <w:pPr>
+        <w:ind w:left="1224" w:hanging="504"/>
+      </w:pPr>
+    </w:lvl>
+    <w:lvl w:ilvl="3">
+      <w:start w:val="1"/>
+      <w:numFmt w:val="decimal"/>
+      <w:lvlText w:val="%1.%2.%3.%4."/>
+      <w:lvlJc w:val="left"/>
+      <w:pPr>
+        <w:ind w:left="1728" w:hanging="648"/>
+      </w:pPr>
+    </w:lvl>
+    <w:lvl w:ilvl="4">
+      <w:start w:val="1"/>
+      <w:numFmt w:val="decimal"/>
+      <w:lvlText w:val="%1.%2.%3.%4.%5."/>
+      <w:lvlJc w:val="left"/>
+      <w:pPr>
+        <w:ind w:left="2232" w:hanging="792"/>
+      </w:pPr>
+    </w:lvl>
+    <w:lvl w:ilvl="5">
+      <w:start w:val="1"/>
+      <w:numFmt w:val="decimal"/>
+      <w:lvlText w:val="%1.%2.%3.%4.%5.%6."/>
+      <w:lvlJc w:val="left"/>
+      <w:pPr>
+        <w:ind w:left="2736" w:hanging="936"/>
+      </w:pPr>
+    </w:lvl>
+    <w:lvl w:ilvl="6">
+      <w:start w:val="1"/>
+      <w:numFmt w:val="decimal"/>
+      <w:lvlText w:val="%1.%2.%3.%4.%5.%6.%7."/>
+      <w:lvlJc w:val="left"/>
+      <w:pPr>
+        <w:ind w:left="3240" w:hanging="1080"/>
+      </w:pPr>
+    </w:lvl>
+    <w:lvl w:ilvl="7">
+      <w:start w:val="1"/>
+      <w:numFmt w:val="decimal"/>
+      <w:lvlText w:val="%1.%2.%3.%4.%5.%6.%7.%8."/>
+      <w:lvlJc w:val="left"/>
+      <w:pPr>
+        <w:ind w:left="3744" w:hanging="1224"/>
+      </w:pPr>
+    </w:lvl>
+    <w:lvl w:ilvl="8">
+      <w:start w:val="1"/>
+      <w:numFmt w:val="decimal"/>
+      <w:lvlText w:val="%1.%2.%3.%4.%5.%6.%7.%8.%9."/>
+      <w:lvlJc w:val="left"/>
+      <w:pPr>
+        <w:ind w:left="4320" w:hanging="1440"/>
+      </w:pPr>
+    </w:lvl>
+  </w:abstractNum>
+  <w:abstractNum w:abstractNumId="8">
+    <w:nsid w:val="787D1DA0"/>
+    <w:multiLevelType w:val="multilevel"/>
+    <w:tmpl w:val="0C0A001F"/>
+    <w:lvl w:ilvl="0">
+      <w:start w:val="1"/>
+      <w:numFmt w:val="decimal"/>
+      <w:lvlText w:val="%1."/>
+      <w:lvlJc w:val="left"/>
+      <w:pPr>
+        <w:ind w:left="360" w:hanging="360"/>
+      </w:pPr>
+    </w:lvl>
+    <w:lvl w:ilvl="1">
+      <w:start w:val="1"/>
+      <w:numFmt w:val="decimal"/>
+      <w:lvlText w:val="%1.%2."/>
+      <w:lvlJc w:val="left"/>
+      <w:pPr>
+        <w:ind w:left="792" w:hanging="432"/>
+      </w:pPr>
+    </w:lvl>
+    <w:lvl w:ilvl="2">
+      <w:start w:val="1"/>
+      <w:numFmt w:val="decimal"/>
+      <w:lvlText w:val="%1.%2.%3."/>
+      <w:lvlJc w:val="left"/>
+      <w:pPr>
+        <w:ind w:left="1224" w:hanging="504"/>
+      </w:pPr>
+    </w:lvl>
+    <w:lvl w:ilvl="3">
+      <w:start w:val="1"/>
+      <w:numFmt w:val="decimal"/>
+      <w:lvlText w:val="%1.%2.%3.%4."/>
+      <w:lvlJc w:val="left"/>
+      <w:pPr>
+        <w:ind w:left="1728" w:hanging="648"/>
+      </w:pPr>
+    </w:lvl>
+    <w:lvl w:ilvl="4">
+      <w:start w:val="1"/>
+      <w:numFmt w:val="decimal"/>
+      <w:lvlText w:val="%1.%2.%3.%4.%5."/>
+      <w:lvlJc w:val="left"/>
+      <w:pPr>
+        <w:ind w:left="2232" w:hanging="792"/>
+      </w:pPr>
+    </w:lvl>
+    <w:lvl w:ilvl="5">
+      <w:start w:val="1"/>
+      <w:numFmt w:val="decimal"/>
+      <w:lvlText w:val="%1.%2.%3.%4.%5.%6."/>
+      <w:lvlJc w:val="left"/>
+      <w:pPr>
+        <w:ind w:left="2736" w:hanging="936"/>
+      </w:pPr>
+    </w:lvl>
+    <w:lvl w:ilvl="6">
+      <w:start w:val="1"/>
+      <w:numFmt w:val="decimal"/>
+      <w:lvlText w:val="%1.%2.%3.%4.%5.%6.%7."/>
+      <w:lvlJc w:val="left"/>
+      <w:pPr>
+        <w:ind w:left="3240" w:hanging="1080"/>
+      </w:pPr>
+    </w:lvl>
+    <w:lvl w:ilvl="7">
+      <w:start w:val="1"/>
+      <w:numFmt w:val="decimal"/>
+      <w:lvlText w:val="%1.%2.%3.%4.%5.%6.%7.%8."/>
+      <w:lvlJc w:val="left"/>
+      <w:pPr>
+        <w:ind w:left="3744" w:hanging="1224"/>
+      </w:pPr>
+    </w:lvl>
+    <w:lvl w:ilvl="8">
+      <w:start w:val="1"/>
+      <w:numFmt w:val="decimal"/>
+      <w:lvlText w:val="%1.%2.%3.%4.%5.%6.%7.%8.%9."/>
+      <w:lvlJc w:val="left"/>
+      <w:pPr>
+        <w:ind w:left="4320" w:hanging="1440"/>
+      </w:pPr>
+    </w:lvl>
+  </w:abstractNum>
   <w:num w:numId="1">
+    <w:abstractNumId w:val="4"/>
+  </w:num>
+  <w:num w:numId="2">
+    <w:abstractNumId w:val="8"/>
+  </w:num>
+  <w:num w:numId="3">
+    <w:abstractNumId w:val="7"/>
+  </w:num>
+  <w:num w:numId="4">
+    <w:abstractNumId w:val="5"/>
+  </w:num>
+  <w:num w:numId="5">
+    <w:abstractNumId w:val="3"/>
+  </w:num>
+  <w:num w:numId="6">
+    <w:abstractNumId w:val="1"/>
+  </w:num>
+  <w:num w:numId="7">
+    <w:abstractNumId w:val="6"/>
+  </w:num>
+  <w:num w:numId="8">
+    <w:abstractNumId w:val="2"/>
+  </w:num>
+  <w:num w:numId="9">
     <w:abstractNumId w:val="0"/>
   </w:num>
 </w:numbering>
@@ -910,7 +2706,6 @@
     <w:next w:val="Normal"/>
     <w:link w:val="Ttulo2Car"/>
     <w:uiPriority w:val="9"/>
-    <w:semiHidden/>
     <w:unhideWhenUsed/>
     <w:qFormat/>
     <w:rsid w:val="00967B18"/>
@@ -926,6 +2721,28 @@
       <w:bCs/>
       <w:sz w:val="28"/>
       <w:szCs w:val="26"/>
+    </w:rPr>
+  </w:style>
+  <w:style w:type="paragraph" w:styleId="Ttulo3">
+    <w:name w:val="heading 3"/>
+    <w:basedOn w:val="Normal"/>
+    <w:next w:val="Normal"/>
+    <w:link w:val="Ttulo3Car"/>
+    <w:uiPriority w:val="9"/>
+    <w:unhideWhenUsed/>
+    <w:qFormat/>
+    <w:rsid w:val="00B431BE"/>
+    <w:pPr>
+      <w:keepNext/>
+      <w:keepLines/>
+      <w:spacing w:before="200" w:after="0"/>
+      <w:outlineLvl w:val="2"/>
+    </w:pPr>
+    <w:rPr>
+      <w:rFonts w:eastAsiaTheme="majorEastAsia" w:cstheme="majorBidi"/>
+      <w:b/>
+      <w:bCs/>
+      <w:sz w:val="24"/>
     </w:rPr>
   </w:style>
   <w:style w:type="character" w:default="1" w:styleId="Fuentedeprrafopredeter">
@@ -1061,7 +2878,6 @@
     <w:basedOn w:val="Fuentedeprrafopredeter"/>
     <w:link w:val="Ttulo2"/>
     <w:uiPriority w:val="9"/>
-    <w:semiHidden/>
     <w:rsid w:val="00967B18"/>
     <w:rPr>
       <w:rFonts w:eastAsiaTheme="majorEastAsia" w:cstheme="majorBidi"/>
@@ -1106,6 +2922,64 @@
       <w:kern w:val="28"/>
       <w:sz w:val="24"/>
       <w:szCs w:val="52"/>
+    </w:rPr>
+  </w:style>
+  <w:style w:type="character" w:customStyle="1" w:styleId="Ttulo3Car">
+    <w:name w:val="Título 3 Car"/>
+    <w:basedOn w:val="Fuentedeprrafopredeter"/>
+    <w:link w:val="Ttulo3"/>
+    <w:uiPriority w:val="9"/>
+    <w:rsid w:val="00B431BE"/>
+    <w:rPr>
+      <w:rFonts w:eastAsiaTheme="majorEastAsia" w:cstheme="majorBidi"/>
+      <w:b/>
+      <w:bCs/>
+      <w:sz w:val="24"/>
+    </w:rPr>
+  </w:style>
+  <w:style w:type="table" w:styleId="Tablaconcuadrcula">
+    <w:name w:val="Table Grid"/>
+    <w:basedOn w:val="Tablanormal"/>
+    <w:uiPriority w:val="59"/>
+    <w:rsid w:val="00B431BE"/>
+    <w:pPr>
+      <w:spacing w:after="0" w:line="240" w:lineRule="auto"/>
+    </w:pPr>
+    <w:tblPr>
+      <w:tblInd w:w="0" w:type="dxa"/>
+      <w:tblBorders>
+        <w:top w:val="single" w:sz="4" w:space="0" w:color="000000" w:themeColor="text1"/>
+        <w:left w:val="single" w:sz="4" w:space="0" w:color="000000" w:themeColor="text1"/>
+        <w:bottom w:val="single" w:sz="4" w:space="0" w:color="000000" w:themeColor="text1"/>
+        <w:right w:val="single" w:sz="4" w:space="0" w:color="000000" w:themeColor="text1"/>
+        <w:insideH w:val="single" w:sz="4" w:space="0" w:color="000000" w:themeColor="text1"/>
+        <w:insideV w:val="single" w:sz="4" w:space="0" w:color="000000" w:themeColor="text1"/>
+      </w:tblBorders>
+      <w:tblCellMar>
+        <w:top w:w="0" w:type="dxa"/>
+        <w:left w:w="108" w:type="dxa"/>
+        <w:bottom w:w="0" w:type="dxa"/>
+        <w:right w:w="108" w:type="dxa"/>
+      </w:tblCellMar>
+    </w:tblPr>
+  </w:style>
+  <w:style w:type="paragraph" w:styleId="Epgrafe">
+    <w:name w:val="caption"/>
+    <w:basedOn w:val="Normal"/>
+    <w:next w:val="Normal"/>
+    <w:uiPriority w:val="35"/>
+    <w:unhideWhenUsed/>
+    <w:qFormat/>
+    <w:rsid w:val="002B4D01"/>
+    <w:pPr>
+      <w:spacing w:line="240" w:lineRule="auto"/>
+    </w:pPr>
+    <w:rPr>
+      <w:b/>
+      <w:bCs/>
+      <w:color w:val="4F81BD" w:themeColor="accent1"/>
+      <w:sz w:val="18"/>
+      <w:szCs w:val="18"/>
     </w:rPr>
   </w:style>
 </w:styles>

</xml_diff>

<commit_message>
documento de arquitectura y diagramas visual paradigm
</commit_message>
<xml_diff>
--- a/Documentacion/Documento de arquitectura del sistema.docx
+++ b/Documentacion/Documento de arquitectura del sistema.docx
@@ -548,22 +548,27 @@
     <w:p>
       <w:pPr>
         <w:ind w:firstLine="708"/>
-      </w:pPr>
-      <w:r>
-        <w:t xml:space="preserve">Como resultado de la etapa de análisis se llegó a un modelo conceptual que presenta los principales conceptos del dominio del Marketplace a implementar. El mismo se presenta con el fin principal de dar un panorama general de la aplicación y a su vez complementar la siguiente sección correspondiente a la Vista de Casos de Uso. </w:t>
-      </w:r>
-    </w:p>
-    <w:p>
-      <w:pPr>
-        <w:ind w:firstLine="708"/>
-      </w:pPr>
-    </w:p>
-    <w:p>
-      <w:pPr>
         <w:rPr>
           <w:sz w:val="24"/>
           <w:szCs w:val="24"/>
         </w:rPr>
+      </w:pPr>
+      <w:r>
+        <w:t xml:space="preserve">Como resultado de la etapa de análisis se llegó a un modelo conceptual que presenta los principales conceptos del dominio del Marketplace a implementar. El mismo se presenta con el fin principal de dar un panorama general de la aplicación y a su vez complementar la siguiente sección correspondiente a la Vista de Casos de Uso. </w:t>
+      </w:r>
+    </w:p>
+    <w:p>
+      <w:pPr>
+        <w:rPr>
+          <w:sz w:val="24"/>
+          <w:szCs w:val="24"/>
+        </w:rPr>
+      </w:pPr>
+    </w:p>
+    <w:p>
+      <w:pPr>
+        <w:keepNext/>
+        <w:jc w:val="center"/>
       </w:pPr>
       <w:r>
         <w:rPr>
@@ -574,9 +579,9 @@
         </w:rPr>
         <w:drawing>
           <wp:inline distT="0" distB="0" distL="0" distR="0">
-            <wp:extent cx="5656227" cy="4552950"/>
-            <wp:effectExtent l="19050" t="0" r="1623" b="0"/>
-            <wp:docPr id="4" name="Imagen 1" descr="C:\Users\MRLaptop\Desktop\img.jpg"/>
+            <wp:extent cx="5115752" cy="3781425"/>
+            <wp:effectExtent l="19050" t="0" r="8698" b="0"/>
+            <wp:docPr id="6" name="Imagen 1" descr="C:\Users\MRLaptop\Desktop\img.jpg"/>
             <wp:cNvGraphicFramePr>
               <a:graphicFrameLocks xmlns:a="http://schemas.openxmlformats.org/drawingml/2006/main" noChangeAspect="1"/>
             </wp:cNvGraphicFramePr>
@@ -599,7 +604,7 @@
                   <pic:spPr bwMode="auto">
                     <a:xfrm>
                       <a:off x="0" y="0"/>
-                      <a:ext cx="5655561" cy="4552414"/>
+                      <a:ext cx="5116072" cy="3781662"/>
                     </a:xfrm>
                     <a:prstGeom prst="rect">
                       <a:avLst/>
@@ -621,14 +626,27 @@
     </w:p>
     <w:p>
       <w:pPr>
-        <w:rPr>
-          <w:sz w:val="24"/>
-          <w:szCs w:val="24"/>
-        </w:rPr>
-      </w:pPr>
-    </w:p>
-    <w:p>
-      <w:pPr>
+        <w:pStyle w:val="Epgrafe"/>
+        <w:jc w:val="center"/>
+      </w:pPr>
+      <w:r>
+        <w:t xml:space="preserve">Imagen </w:t>
+      </w:r>
+      <w:fldSimple w:instr=" SEQ Imagen \* ARABIC ">
+        <w:r>
+          <w:rPr>
+            <w:noProof/>
+          </w:rPr>
+          <w:t>1</w:t>
+        </w:r>
+      </w:fldSimple>
+      <w:r>
+        <w:t>: Modelo de dominio de la aplicación</w:t>
+      </w:r>
+    </w:p>
+    <w:p>
+      <w:pPr>
+        <w:jc w:val="center"/>
         <w:rPr>
           <w:sz w:val="24"/>
           <w:szCs w:val="24"/>
@@ -881,10 +899,7 @@
           </w:tcPr>
           <w:p>
             <w:r>
-              <w:t>BC</w:t>
-            </w:r>
-            <w:r>
-              <w:t>_WEB</w:t>
+              <w:t>BC_WEB</w:t>
             </w:r>
           </w:p>
         </w:tc>
@@ -1007,13 +1022,7 @@
           </w:tcPr>
           <w:p>
             <w:r>
-              <w:t>LOG</w:t>
-            </w:r>
-            <w:r>
-              <w:t>OUT</w:t>
-            </w:r>
-            <w:r>
-              <w:t>_WEB</w:t>
+              <w:t>LOGOUT_WEB</w:t>
             </w:r>
           </w:p>
         </w:tc>
@@ -1043,13 +1052,7 @@
           </w:tcPr>
           <w:p>
             <w:r>
-              <w:t>L</w:t>
-            </w:r>
-            <w:r>
-              <w:t>ogout</w:t>
-            </w:r>
-            <w:r>
-              <w:t xml:space="preserve"> web</w:t>
+              <w:t>Logout web</w:t>
             </w:r>
           </w:p>
         </w:tc>
@@ -1279,13 +1282,7 @@
           </w:tcPr>
           <w:p>
             <w:r>
-              <w:t>BC</w:t>
-            </w:r>
-            <w:r>
-              <w:t>_</w:t>
-            </w:r>
-            <w:r>
-              <w:t>MOVIL</w:t>
+              <w:t>BC_MOVIL</w:t>
             </w:r>
           </w:p>
         </w:tc>
@@ -1411,16 +1408,7 @@
           </w:tcPr>
           <w:p>
             <w:r>
-              <w:t>LOG</w:t>
-            </w:r>
-            <w:r>
-              <w:t>OUT</w:t>
-            </w:r>
-            <w:r>
-              <w:t>_</w:t>
-            </w:r>
-            <w:r>
-              <w:t>MOVIL</w:t>
+              <w:t>LOGOUT_MOVIL</w:t>
             </w:r>
           </w:p>
         </w:tc>
@@ -1587,7 +1575,7 @@
           <w:rPr>
             <w:noProof/>
           </w:rPr>
-          <w:t>1</w:t>
+          <w:t>2</w:t>
         </w:r>
       </w:fldSimple>
       <w:r>
@@ -1661,27 +1649,6 @@
     </w:p>
     <w:p>
       <w:pPr>
-        <w:pStyle w:val="Ttulo2"/>
-        <w:numPr>
-          <w:ilvl w:val="1"/>
-          <w:numId w:val="1"/>
-        </w:numPr>
-      </w:pPr>
-      <w:r>
-        <w:t>Subsistemas de la arquitectura</w:t>
-      </w:r>
-    </w:p>
-    <w:p/>
-    <w:p>
-      <w:pPr>
-        <w:ind w:firstLine="708"/>
-      </w:pPr>
-      <w:r>
-        <w:t>En esta sección se dará una breve introducción cada Subsistema identificado para la arquitectura adoptada, asi como una reseña de las unidades lógicas y funcionalidades que contienen.</w:t>
-      </w:r>
-    </w:p>
-    <w:p>
-      <w:pPr>
         <w:pStyle w:val="Ttulo3"/>
         <w:numPr>
           <w:ilvl w:val="2"/>
@@ -1689,17 +1656,658 @@
         </w:numPr>
       </w:pPr>
       <w:r>
+        <w:t>Subsistemas de la arquitectura</w:t>
+      </w:r>
+    </w:p>
+    <w:p/>
+    <w:p>
+      <w:pPr>
+        <w:ind w:firstLine="708"/>
+      </w:pPr>
+      <w:r>
+        <w:t>En esta sección se dará una breve introducción cada Subsistema identificado para la arquitectura adoptada, asi como una reseña de las unidades lógicas y funcionalidades que contienen.</w:t>
+      </w:r>
+    </w:p>
+    <w:p>
+      <w:pPr>
+        <w:pStyle w:val="Ttulo4"/>
+      </w:pPr>
+      <w:r>
         <w:t>Capa de Presentación</w:t>
       </w:r>
     </w:p>
     <w:p/>
     <w:p>
       <w:pPr>
-        <w:ind w:left="720"/>
+        <w:ind w:firstLine="708"/>
       </w:pPr>
       <w:r>
         <w:t xml:space="preserve">La capa de </w:t>
       </w:r>
+      <w:r>
+        <w:t>presentacion contiene los componentes de la aplicación que conforman la interfaz de usuario y manejan las interacciones con los mismos.</w:t>
+      </w:r>
+    </w:p>
+    <w:p>
+      <w:pPr>
+        <w:ind w:firstLine="708"/>
+      </w:pPr>
+      <w:r>
+        <w:t>Dado que la aplicación a desarrollar constará tanto de un modulo web como un modulo movil, vale destacar algunas particulariades. En el caso de la aplicación web la Capa de presentación estará compuesta por paginas html (JSF o Java Server Faces) asi como Manages Beans siendo los ultimos las clases de logica de presentación del lado del servidor. Por otra parte la aplicación móvil será conformada</w:t>
+      </w:r>
+    </w:p>
+    <w:p>
+      <w:pPr>
+        <w:ind w:firstLine="708"/>
+      </w:pPr>
+      <w:r>
+        <w:t xml:space="preserve">En la </w:t>
+      </w:r>
+      <w:commentRangeStart w:id="0"/>
+      <w:r>
+        <w:t>Figura N</w:t>
+      </w:r>
+      <w:commentRangeEnd w:id="0"/>
+      <w:r>
+        <w:rPr>
+          <w:rStyle w:val="Refdecomentario"/>
+          <w:rFonts w:eastAsiaTheme="minorEastAsia"/>
+          <w:lang w:eastAsia="es-ES"/>
+        </w:rPr>
+        <w:commentReference w:id="0"/>
+      </w:r>
+      <w:r>
+        <w:t xml:space="preserve"> se ilustran algunos de los componentes logicos que conforman la Capa de Presentacion (se optó por analizar la interfaz web, el caso de la aplicación movil es análogo por lo que se obvia). Se puede apreciar que la WebMarketplace ofrece a los usuarios las funcionalidades definidas para el sistema, utilizando las clases correspondientes a la logica de presentacion o Managed Beans (como son UsuarioMB y ContenidoMB). Los Managed Beans delegan la tarea  los componentes de Capa de Negocio a traves de interfaces bien definidas para así realizar los casos de uso.</w:t>
+      </w:r>
+    </w:p>
+    <w:p>
+      <w:pPr>
+        <w:ind w:firstLine="708"/>
+      </w:pPr>
+    </w:p>
+    <w:p>
+      <w:pPr>
+        <w:pStyle w:val="Ttulo4"/>
+      </w:pPr>
+      <w:r>
+        <w:t>Capa de Servicios</w:t>
+      </w:r>
+    </w:p>
+    <w:p/>
+    <w:p>
+      <w:pPr>
+        <w:ind w:firstLine="708"/>
+      </w:pPr>
+      <w:r>
+        <w:t>La Capa de Servicios tiene como finalidad ofrecer un subconjunto de la logica dde negocio a clientes remotos, como pueden ser paginas html a traves de pedidos ajax o la aplicación movil para la recarga de contenidos. Dichos servicios serán expuestos a traves de Servicios Web SOAP asi como Servicios Web REST utilizando las tecnologias JAX-WS y JAX-RS respectivamente.</w:t>
+      </w:r>
+    </w:p>
+    <w:p>
+      <w:pPr>
+        <w:ind w:firstLine="708"/>
+      </w:pPr>
+      <w:r>
+        <w:lastRenderedPageBreak/>
+        <w:t xml:space="preserve">Los clientes remotos serán tanto la aplicación web como la aplicación movil que consumiran dicha logica con el fin de recargar contenido, llevar a cabo operaciones como pueden ser compra y descarga, calificacion de contenidos, entre otros. </w:t>
+      </w:r>
+    </w:p>
+    <w:p>
+      <w:pPr>
+        <w:keepNext/>
+        <w:ind w:firstLine="708"/>
+      </w:pPr>
+      <w:r>
+        <w:rPr>
+          <w:noProof/>
+          <w:lang w:eastAsia="es-ES"/>
+        </w:rPr>
+        <w:drawing>
+          <wp:inline distT="0" distB="0" distL="0" distR="0">
+            <wp:extent cx="4371975" cy="3187693"/>
+            <wp:effectExtent l="19050" t="0" r="9525" b="0"/>
+            <wp:docPr id="7" name="Imagen 2" descr="C:\Users\MRLaptop\Desktop\img.jpg"/>
+            <wp:cNvGraphicFramePr>
+              <a:graphicFrameLocks xmlns:a="http://schemas.openxmlformats.org/drawingml/2006/main" noChangeAspect="1"/>
+            </wp:cNvGraphicFramePr>
+            <a:graphic xmlns:a="http://schemas.openxmlformats.org/drawingml/2006/main">
+              <a:graphicData uri="http://schemas.openxmlformats.org/drawingml/2006/picture">
+                <pic:pic xmlns:pic="http://schemas.openxmlformats.org/drawingml/2006/picture">
+                  <pic:nvPicPr>
+                    <pic:cNvPr id="0" name="Picture 2" descr="C:\Users\MRLaptop\Desktop\img.jpg"/>
+                    <pic:cNvPicPr>
+                      <a:picLocks noChangeAspect="1" noChangeArrowheads="1"/>
+                    </pic:cNvPicPr>
+                  </pic:nvPicPr>
+                  <pic:blipFill>
+                    <a:blip r:embed="rId11"/>
+                    <a:srcRect/>
+                    <a:stretch>
+                      <a:fillRect/>
+                    </a:stretch>
+                  </pic:blipFill>
+                  <pic:spPr bwMode="auto">
+                    <a:xfrm>
+                      <a:off x="0" y="0"/>
+                      <a:ext cx="4377380" cy="3191634"/>
+                    </a:xfrm>
+                    <a:prstGeom prst="rect">
+                      <a:avLst/>
+                    </a:prstGeom>
+                    <a:noFill/>
+                    <a:ln w="9525">
+                      <a:noFill/>
+                      <a:miter lim="800000"/>
+                      <a:headEnd/>
+                      <a:tailEnd/>
+                    </a:ln>
+                  </pic:spPr>
+                </pic:pic>
+              </a:graphicData>
+            </a:graphic>
+          </wp:inline>
+        </w:drawing>
+      </w:r>
+    </w:p>
+    <w:p>
+      <w:pPr>
+        <w:pStyle w:val="Epgrafe"/>
+        <w:jc w:val="center"/>
+      </w:pPr>
+      <w:r>
+        <w:t xml:space="preserve">Imagen </w:t>
+      </w:r>
+      <w:fldSimple w:instr=" SEQ Imagen \* ARABIC ">
+        <w:r>
+          <w:rPr>
+            <w:noProof/>
+          </w:rPr>
+          <w:t>3</w:t>
+        </w:r>
+      </w:fldSimple>
+      <w:r>
+        <w:t>: Arquitectura en Capas Lógicas</w:t>
+      </w:r>
+    </w:p>
+    <w:p>
+      <w:pPr>
+        <w:pStyle w:val="Ttulo4"/>
+      </w:pPr>
+      <w:r>
+        <w:t>Capa de Negocio</w:t>
+      </w:r>
+    </w:p>
+    <w:p/>
+    <w:p>
+      <w:pPr>
+        <w:ind w:firstLine="708"/>
+      </w:pPr>
+      <w:r>
+        <w:t>Este subsistema encapsula los componentes del sistema que realizar las operaciones que implementan las funcionalidades propiamente dichas. Tambien conocida como Capa Logica o Capa de dominio ésta capa contiene las clases de logica que constituyen la fachada de la aplicación, ofreciendo una interfaz simplificada de las operaciones ofrecidas para cada elemeto del dominio.</w:t>
+      </w:r>
+    </w:p>
+    <w:p>
+      <w:pPr>
+        <w:ind w:firstLine="708"/>
+      </w:pPr>
+      <w:r>
+        <w:t xml:space="preserve">La fachada de la aplicación se implementa como un conjunto de clases (como son por ejemplo NegocioUsuario y NegocioContenido) que siguen el patron </w:t>
+      </w:r>
+      <w:r>
+        <w:rPr>
+          <w:i/>
+        </w:rPr>
+        <w:t>Session Facade</w:t>
+      </w:r>
+      <w:r>
+        <w:t xml:space="preserve">. Estas clases se implementan como </w:t>
+      </w:r>
+      <w:r>
+        <w:rPr>
+          <w:i/>
+        </w:rPr>
+        <w:t xml:space="preserve">Statless Beans </w:t>
+      </w:r>
+      <w:r>
+        <w:t>de java e implementan las operaciones de casos de uso relacionados entre sí.</w:t>
+      </w:r>
+    </w:p>
+    <w:p>
+      <w:pPr>
+        <w:ind w:firstLine="708"/>
+      </w:pPr>
+      <w:r>
+        <w:t xml:space="preserve">En la </w:t>
+      </w:r>
+      <w:commentRangeStart w:id="1"/>
+      <w:r>
+        <w:t>Figura N</w:t>
+      </w:r>
+      <w:commentRangeEnd w:id="1"/>
+      <w:r>
+        <w:rPr>
+          <w:rStyle w:val="Refdecomentario"/>
+          <w:rFonts w:eastAsiaTheme="minorEastAsia"/>
+          <w:lang w:eastAsia="es-ES"/>
+        </w:rPr>
+        <w:commentReference w:id="1"/>
+      </w:r>
+      <w:r>
+        <w:t xml:space="preserve"> se ilusta el diseño de la Capa de Negocio o Capa Logica.</w:t>
+      </w:r>
+    </w:p>
+    <w:p>
+      <w:pPr>
+        <w:keepNext/>
+        <w:jc w:val="center"/>
+      </w:pPr>
+      <w:r>
+        <w:rPr>
+          <w:noProof/>
+          <w:lang w:eastAsia="es-ES"/>
+        </w:rPr>
+        <w:lastRenderedPageBreak/>
+        <w:drawing>
+          <wp:inline distT="0" distB="0" distL="0" distR="0">
+            <wp:extent cx="3838575" cy="3911599"/>
+            <wp:effectExtent l="19050" t="0" r="9525" b="0"/>
+            <wp:docPr id="8" name="Imagen 3" descr="C:\Users\MRLaptop\Desktop\Capa de Presentación.jpg"/>
+            <wp:cNvGraphicFramePr>
+              <a:graphicFrameLocks xmlns:a="http://schemas.openxmlformats.org/drawingml/2006/main" noChangeAspect="1"/>
+            </wp:cNvGraphicFramePr>
+            <a:graphic xmlns:a="http://schemas.openxmlformats.org/drawingml/2006/main">
+              <a:graphicData uri="http://schemas.openxmlformats.org/drawingml/2006/picture">
+                <pic:pic xmlns:pic="http://schemas.openxmlformats.org/drawingml/2006/picture">
+                  <pic:nvPicPr>
+                    <pic:cNvPr id="0" name="Picture 3" descr="C:\Users\MRLaptop\Desktop\Capa de Presentación.jpg"/>
+                    <pic:cNvPicPr>
+                      <a:picLocks noChangeAspect="1" noChangeArrowheads="1"/>
+                    </pic:cNvPicPr>
+                  </pic:nvPicPr>
+                  <pic:blipFill>
+                    <a:blip r:embed="rId12"/>
+                    <a:srcRect/>
+                    <a:stretch>
+                      <a:fillRect/>
+                    </a:stretch>
+                  </pic:blipFill>
+                  <pic:spPr bwMode="auto">
+                    <a:xfrm>
+                      <a:off x="0" y="0"/>
+                      <a:ext cx="3838575" cy="3914775"/>
+                    </a:xfrm>
+                    <a:prstGeom prst="rect">
+                      <a:avLst/>
+                    </a:prstGeom>
+                    <a:noFill/>
+                    <a:ln w="9525">
+                      <a:noFill/>
+                      <a:miter lim="800000"/>
+                      <a:headEnd/>
+                      <a:tailEnd/>
+                    </a:ln>
+                  </pic:spPr>
+                </pic:pic>
+              </a:graphicData>
+            </a:graphic>
+          </wp:inline>
+        </w:drawing>
+      </w:r>
+    </w:p>
+    <w:p>
+      <w:pPr>
+        <w:pStyle w:val="Epgrafe"/>
+        <w:jc w:val="center"/>
+      </w:pPr>
+      <w:r>
+        <w:t xml:space="preserve">Imagen </w:t>
+      </w:r>
+      <w:fldSimple w:instr=" SEQ Imagen \* ARABIC ">
+        <w:r>
+          <w:rPr>
+            <w:noProof/>
+          </w:rPr>
+          <w:t>4</w:t>
+        </w:r>
+      </w:fldSimple>
+      <w:r>
+        <w:t>: Capa de Presentación</w:t>
+      </w:r>
+    </w:p>
+    <w:p>
+      <w:pPr>
+        <w:keepNext/>
+        <w:jc w:val="center"/>
+      </w:pPr>
+      <w:r>
+        <w:rPr>
+          <w:noProof/>
+          <w:lang w:eastAsia="es-ES"/>
+        </w:rPr>
+        <w:drawing>
+          <wp:inline distT="0" distB="0" distL="0" distR="0">
+            <wp:extent cx="3815333" cy="4124325"/>
+            <wp:effectExtent l="19050" t="0" r="0" b="0"/>
+            <wp:docPr id="9" name="Imagen 4" descr="C:\Users\MRLaptop\Desktop\Capa de Servicios.jpg"/>
+            <wp:cNvGraphicFramePr>
+              <a:graphicFrameLocks xmlns:a="http://schemas.openxmlformats.org/drawingml/2006/main" noChangeAspect="1"/>
+            </wp:cNvGraphicFramePr>
+            <a:graphic xmlns:a="http://schemas.openxmlformats.org/drawingml/2006/main">
+              <a:graphicData uri="http://schemas.openxmlformats.org/drawingml/2006/picture">
+                <pic:pic xmlns:pic="http://schemas.openxmlformats.org/drawingml/2006/picture">
+                  <pic:nvPicPr>
+                    <pic:cNvPr id="0" name="Picture 4" descr="C:\Users\MRLaptop\Desktop\Capa de Servicios.jpg"/>
+                    <pic:cNvPicPr>
+                      <a:picLocks noChangeAspect="1" noChangeArrowheads="1"/>
+                    </pic:cNvPicPr>
+                  </pic:nvPicPr>
+                  <pic:blipFill>
+                    <a:blip r:embed="rId13"/>
+                    <a:srcRect/>
+                    <a:stretch>
+                      <a:fillRect/>
+                    </a:stretch>
+                  </pic:blipFill>
+                  <pic:spPr bwMode="auto">
+                    <a:xfrm>
+                      <a:off x="0" y="0"/>
+                      <a:ext cx="3814431" cy="4123350"/>
+                    </a:xfrm>
+                    <a:prstGeom prst="rect">
+                      <a:avLst/>
+                    </a:prstGeom>
+                    <a:noFill/>
+                    <a:ln w="9525">
+                      <a:noFill/>
+                      <a:miter lim="800000"/>
+                      <a:headEnd/>
+                      <a:tailEnd/>
+                    </a:ln>
+                  </pic:spPr>
+                </pic:pic>
+              </a:graphicData>
+            </a:graphic>
+          </wp:inline>
+        </w:drawing>
+      </w:r>
+    </w:p>
+    <w:p>
+      <w:pPr>
+        <w:pStyle w:val="Epgrafe"/>
+        <w:jc w:val="center"/>
+      </w:pPr>
+      <w:r>
+        <w:t xml:space="preserve">Imagen </w:t>
+      </w:r>
+      <w:fldSimple w:instr=" SEQ Imagen \* ARABIC ">
+        <w:r>
+          <w:rPr>
+            <w:noProof/>
+          </w:rPr>
+          <w:t>5</w:t>
+        </w:r>
+      </w:fldSimple>
+      <w:r>
+        <w:t>: Capa de Servicios</w:t>
+      </w:r>
+    </w:p>
+    <w:p>
+      <w:pPr>
+        <w:keepNext/>
+        <w:jc w:val="center"/>
+      </w:pPr>
+      <w:r>
+        <w:rPr>
+          <w:noProof/>
+          <w:lang w:eastAsia="es-ES"/>
+        </w:rPr>
+        <w:lastRenderedPageBreak/>
+        <w:drawing>
+          <wp:inline distT="0" distB="0" distL="0" distR="0">
+            <wp:extent cx="3892946" cy="3838575"/>
+            <wp:effectExtent l="19050" t="0" r="0" b="0"/>
+            <wp:docPr id="10" name="Imagen 5" descr="C:\Users\MRLaptop\Desktop\Capa de Negocio.jpg"/>
+            <wp:cNvGraphicFramePr>
+              <a:graphicFrameLocks xmlns:a="http://schemas.openxmlformats.org/drawingml/2006/main" noChangeAspect="1"/>
+            </wp:cNvGraphicFramePr>
+            <a:graphic xmlns:a="http://schemas.openxmlformats.org/drawingml/2006/main">
+              <a:graphicData uri="http://schemas.openxmlformats.org/drawingml/2006/picture">
+                <pic:pic xmlns:pic="http://schemas.openxmlformats.org/drawingml/2006/picture">
+                  <pic:nvPicPr>
+                    <pic:cNvPr id="0" name="Picture 5" descr="C:\Users\MRLaptop\Desktop\Capa de Negocio.jpg"/>
+                    <pic:cNvPicPr>
+                      <a:picLocks noChangeAspect="1" noChangeArrowheads="1"/>
+                    </pic:cNvPicPr>
+                  </pic:nvPicPr>
+                  <pic:blipFill>
+                    <a:blip r:embed="rId14"/>
+                    <a:srcRect/>
+                    <a:stretch>
+                      <a:fillRect/>
+                    </a:stretch>
+                  </pic:blipFill>
+                  <pic:spPr bwMode="auto">
+                    <a:xfrm>
+                      <a:off x="0" y="0"/>
+                      <a:ext cx="3893052" cy="3838679"/>
+                    </a:xfrm>
+                    <a:prstGeom prst="rect">
+                      <a:avLst/>
+                    </a:prstGeom>
+                    <a:noFill/>
+                    <a:ln w="9525">
+                      <a:noFill/>
+                      <a:miter lim="800000"/>
+                      <a:headEnd/>
+                      <a:tailEnd/>
+                    </a:ln>
+                  </pic:spPr>
+                </pic:pic>
+              </a:graphicData>
+            </a:graphic>
+          </wp:inline>
+        </w:drawing>
+      </w:r>
+    </w:p>
+    <w:p>
+      <w:pPr>
+        <w:pStyle w:val="Epgrafe"/>
+        <w:jc w:val="center"/>
+      </w:pPr>
+      <w:r>
+        <w:t xml:space="preserve">Imagen </w:t>
+      </w:r>
+      <w:fldSimple w:instr=" SEQ Imagen \* ARABIC ">
+        <w:r>
+          <w:rPr>
+            <w:noProof/>
+          </w:rPr>
+          <w:t>6</w:t>
+        </w:r>
+      </w:fldSimple>
+      <w:r>
+        <w:t>: Capa de Negocio</w:t>
+      </w:r>
+    </w:p>
+    <w:p>
+      <w:pPr>
+        <w:keepNext/>
+        <w:jc w:val="center"/>
+      </w:pPr>
+      <w:r>
+        <w:rPr>
+          <w:noProof/>
+          <w:lang w:eastAsia="es-ES"/>
+        </w:rPr>
+        <w:drawing>
+          <wp:inline distT="0" distB="0" distL="0" distR="0">
+            <wp:extent cx="3819525" cy="4097916"/>
+            <wp:effectExtent l="19050" t="0" r="9525" b="0"/>
+            <wp:docPr id="11" name="Imagen 6" descr="C:\Users\MRLaptop\Desktop\Capa de Persistencia.jpg"/>
+            <wp:cNvGraphicFramePr>
+              <a:graphicFrameLocks xmlns:a="http://schemas.openxmlformats.org/drawingml/2006/main" noChangeAspect="1"/>
+            </wp:cNvGraphicFramePr>
+            <a:graphic xmlns:a="http://schemas.openxmlformats.org/drawingml/2006/main">
+              <a:graphicData uri="http://schemas.openxmlformats.org/drawingml/2006/picture">
+                <pic:pic xmlns:pic="http://schemas.openxmlformats.org/drawingml/2006/picture">
+                  <pic:nvPicPr>
+                    <pic:cNvPr id="0" name="Picture 6" descr="C:\Users\MRLaptop\Desktop\Capa de Persistencia.jpg"/>
+                    <pic:cNvPicPr>
+                      <a:picLocks noChangeAspect="1" noChangeArrowheads="1"/>
+                    </pic:cNvPicPr>
+                  </pic:nvPicPr>
+                  <pic:blipFill>
+                    <a:blip r:embed="rId15"/>
+                    <a:srcRect/>
+                    <a:stretch>
+                      <a:fillRect/>
+                    </a:stretch>
+                  </pic:blipFill>
+                  <pic:spPr bwMode="auto">
+                    <a:xfrm>
+                      <a:off x="0" y="0"/>
+                      <a:ext cx="3823607" cy="4102296"/>
+                    </a:xfrm>
+                    <a:prstGeom prst="rect">
+                      <a:avLst/>
+                    </a:prstGeom>
+                    <a:noFill/>
+                    <a:ln w="9525">
+                      <a:noFill/>
+                      <a:miter lim="800000"/>
+                      <a:headEnd/>
+                      <a:tailEnd/>
+                    </a:ln>
+                  </pic:spPr>
+                </pic:pic>
+              </a:graphicData>
+            </a:graphic>
+          </wp:inline>
+        </w:drawing>
+      </w:r>
+    </w:p>
+    <w:p>
+      <w:pPr>
+        <w:pStyle w:val="Epgrafe"/>
+        <w:jc w:val="center"/>
+      </w:pPr>
+      <w:r>
+        <w:t xml:space="preserve">Imagen </w:t>
+      </w:r>
+      <w:fldSimple w:instr=" SEQ Imagen \* ARABIC ">
+        <w:r>
+          <w:rPr>
+            <w:noProof/>
+          </w:rPr>
+          <w:t>7</w:t>
+        </w:r>
+      </w:fldSimple>
+      <w:r>
+        <w:t>: Capa de Persistencia</w:t>
+      </w:r>
+    </w:p>
+    <w:p>
+      <w:pPr>
+        <w:pStyle w:val="Ttulo3"/>
+        <w:numPr>
+          <w:ilvl w:val="2"/>
+          <w:numId w:val="1"/>
+        </w:numPr>
+      </w:pPr>
+      <w:r>
+        <w:lastRenderedPageBreak/>
+        <w:t>Diagramas de Interacción</w:t>
+      </w:r>
+    </w:p>
+    <w:p/>
+    <w:p>
+      <w:pPr>
+        <w:ind w:firstLine="708"/>
+      </w:pPr>
+      <w:r>
+        <w:t>En la presente seccion se presentan las interacciones entre los diferentes componentes logicos que conforman la aplicación para la realizacion de los casos de uso críticos para la arquitectura del sistema.</w:t>
+      </w:r>
+    </w:p>
+    <w:p>
+      <w:pPr>
+        <w:ind w:firstLine="708"/>
+      </w:pPr>
+      <w:r>
+        <w:t>Para representar las interacciones entre dichos componentes se utilizarán los Diagramas de Secuencia del Sistema.</w:t>
+      </w:r>
+    </w:p>
+    <w:p>
+      <w:r>
+        <w:br w:type="page"/>
+      </w:r>
+    </w:p>
+    <w:p>
+      <w:pPr>
+        <w:pStyle w:val="Ttulo1"/>
+        <w:numPr>
+          <w:ilvl w:val="0"/>
+          <w:numId w:val="1"/>
+        </w:numPr>
+      </w:pPr>
+      <w:r>
+        <w:lastRenderedPageBreak/>
+        <w:t>Vista de Deployment</w:t>
+      </w:r>
+    </w:p>
+    <w:p/>
+    <w:p>
+      <w:pPr>
+        <w:ind w:firstLine="708"/>
+      </w:pPr>
+      <w:r>
+        <w:t>La Vista de Deployment o Vista de Distribución del sistema permite visualizar los posibles escenarios de asignacion de componentes logicos de la aplicación en diferentes nodos fisicos o tiers.</w:t>
+      </w:r>
+    </w:p>
+    <w:p>
+      <w:pPr>
+        <w:ind w:firstLine="708"/>
+      </w:pPr>
+      <w:r>
+        <w:t>En el caso del Marketplace a implementar podemos identificar los siguientes nodos fisicos que conformarán el diagrama de distribución:</w:t>
+      </w:r>
+    </w:p>
+    <w:p>
+      <w:pPr>
+        <w:pStyle w:val="Prrafodelista"/>
+        <w:numPr>
+          <w:ilvl w:val="0"/>
+          <w:numId w:val="15"/>
+        </w:numPr>
+        <w:rPr>
+          <w:b/>
+        </w:rPr>
+      </w:pPr>
+      <w:r>
+        <w:rPr>
+          <w:b/>
+        </w:rPr>
+        <w:t xml:space="preserve">Browser: </w:t>
+      </w:r>
+      <w:r>
+        <w:rPr>
+          <w:b/>
+        </w:rPr>
+        <w:t xml:space="preserve"> </w:t>
+      </w:r>
+      <w:r>
+        <w:t>un navegador web estandar instalado en el cliente. Ejemplos de éste tier pueden ser Google Chrome, Mozilla Firefox, Internet Explorer, entre otros.</w:t>
+      </w:r>
+    </w:p>
+    <w:p>
+      <w:pPr>
+        <w:pStyle w:val="Prrafodelista"/>
+        <w:numPr>
+          <w:ilvl w:val="0"/>
+          <w:numId w:val="15"/>
+        </w:numPr>
+        <w:rPr>
+          <w:b/>
+        </w:rPr>
+      </w:pPr>
     </w:p>
     <w:sectPr>
       <w:pgSz w:w="11906" w:h="16838"/>
@@ -1711,6 +2319,43 @@
 </w:document>
 </file>
 
+<file path=word/comments.xml><?xml version="1.0" encoding="utf-8"?>
+<w:comments xmlns:ve="http://schemas.openxmlformats.org/markup-compatibility/2006" xmlns:o="urn:schemas-microsoft-com:office:office" xmlns:r="http://schemas.openxmlformats.org/officeDocument/2006/relationships" xmlns:m="http://schemas.openxmlformats.org/officeDocument/2006/math" xmlns:v="urn:schemas-microsoft-com:vml" xmlns:wp="http://schemas.openxmlformats.org/drawingml/2006/wordprocessingDrawing" xmlns:w10="urn:schemas-microsoft-com:office:word" xmlns:w="http://schemas.openxmlformats.org/wordprocessingml/2006/main" xmlns:wne="http://schemas.microsoft.com/office/word/2006/wordml">
+  <w:comment w:id="0" w:author="MRLaptop" w:date="2013-09-25T01:08:00Z" w:initials="M">
+    <w:p>
+      <w:pPr>
+        <w:pStyle w:val="Textocomentario"/>
+      </w:pPr>
+      <w:r>
+        <w:rPr>
+          <w:rStyle w:val="Refdecomentario"/>
+        </w:rPr>
+        <w:annotationRef/>
+      </w:r>
+      <w:r>
+        <w:t>Add ref.</w:t>
+      </w:r>
+    </w:p>
+  </w:comment>
+  <w:comment w:id="1" w:author="MRLaptop" w:date="2013-09-25T01:34:00Z" w:initials="M">
+    <w:p>
+      <w:pPr>
+        <w:pStyle w:val="Textocomentario"/>
+      </w:pPr>
+      <w:r>
+        <w:rPr>
+          <w:rStyle w:val="Refdecomentario"/>
+        </w:rPr>
+        <w:annotationRef/>
+      </w:r>
+      <w:r>
+        <w:t>Add ref.</w:t>
+      </w:r>
+    </w:p>
+  </w:comment>
+</w:comments>
+</file>
+
 <file path=word/numbering.xml><?xml version="1.0" encoding="utf-8"?>
 <w:numbering xmlns:ve="http://schemas.openxmlformats.org/markup-compatibility/2006" xmlns:o="urn:schemas-microsoft-com:office:office" xmlns:r="http://schemas.openxmlformats.org/officeDocument/2006/relationships" xmlns:m="http://schemas.openxmlformats.org/officeDocument/2006/math" xmlns:v="urn:schemas-microsoft-com:vml" xmlns:wp="http://schemas.openxmlformats.org/drawingml/2006/wordprocessingDrawing" xmlns:w10="urn:schemas-microsoft-com:office:word" xmlns:w="http://schemas.openxmlformats.org/wordprocessingml/2006/main" xmlns:wne="http://schemas.microsoft.com/office/word/2006/wordml">
   <w:abstractNum w:abstractNumId="0">
@@ -1886,6 +2531,178 @@
     </w:lvl>
   </w:abstractNum>
   <w:abstractNum w:abstractNumId="2">
+    <w:nsid w:val="2B615F07"/>
+    <w:multiLevelType w:val="multilevel"/>
+    <w:tmpl w:val="0C0A001F"/>
+    <w:lvl w:ilvl="0">
+      <w:start w:val="1"/>
+      <w:numFmt w:val="decimal"/>
+      <w:lvlText w:val="%1."/>
+      <w:lvlJc w:val="left"/>
+      <w:pPr>
+        <w:ind w:left="360" w:hanging="360"/>
+      </w:pPr>
+    </w:lvl>
+    <w:lvl w:ilvl="1">
+      <w:start w:val="1"/>
+      <w:numFmt w:val="decimal"/>
+      <w:lvlText w:val="%1.%2."/>
+      <w:lvlJc w:val="left"/>
+      <w:pPr>
+        <w:ind w:left="792" w:hanging="432"/>
+      </w:pPr>
+    </w:lvl>
+    <w:lvl w:ilvl="2">
+      <w:start w:val="1"/>
+      <w:numFmt w:val="decimal"/>
+      <w:lvlText w:val="%1.%2.%3."/>
+      <w:lvlJc w:val="left"/>
+      <w:pPr>
+        <w:ind w:left="1224" w:hanging="504"/>
+      </w:pPr>
+    </w:lvl>
+    <w:lvl w:ilvl="3">
+      <w:start w:val="1"/>
+      <w:numFmt w:val="decimal"/>
+      <w:lvlText w:val="%1.%2.%3.%4."/>
+      <w:lvlJc w:val="left"/>
+      <w:pPr>
+        <w:ind w:left="1728" w:hanging="648"/>
+      </w:pPr>
+    </w:lvl>
+    <w:lvl w:ilvl="4">
+      <w:start w:val="1"/>
+      <w:numFmt w:val="decimal"/>
+      <w:lvlText w:val="%1.%2.%3.%4.%5."/>
+      <w:lvlJc w:val="left"/>
+      <w:pPr>
+        <w:ind w:left="2232" w:hanging="792"/>
+      </w:pPr>
+    </w:lvl>
+    <w:lvl w:ilvl="5">
+      <w:start w:val="1"/>
+      <w:numFmt w:val="decimal"/>
+      <w:lvlText w:val="%1.%2.%3.%4.%5.%6."/>
+      <w:lvlJc w:val="left"/>
+      <w:pPr>
+        <w:ind w:left="2736" w:hanging="936"/>
+      </w:pPr>
+    </w:lvl>
+    <w:lvl w:ilvl="6">
+      <w:start w:val="1"/>
+      <w:numFmt w:val="decimal"/>
+      <w:lvlText w:val="%1.%2.%3.%4.%5.%6.%7."/>
+      <w:lvlJc w:val="left"/>
+      <w:pPr>
+        <w:ind w:left="3240" w:hanging="1080"/>
+      </w:pPr>
+    </w:lvl>
+    <w:lvl w:ilvl="7">
+      <w:start w:val="1"/>
+      <w:numFmt w:val="decimal"/>
+      <w:lvlText w:val="%1.%2.%3.%4.%5.%6.%7.%8."/>
+      <w:lvlJc w:val="left"/>
+      <w:pPr>
+        <w:ind w:left="3744" w:hanging="1224"/>
+      </w:pPr>
+    </w:lvl>
+    <w:lvl w:ilvl="8">
+      <w:start w:val="1"/>
+      <w:numFmt w:val="decimal"/>
+      <w:lvlText w:val="%1.%2.%3.%4.%5.%6.%7.%8.%9."/>
+      <w:lvlJc w:val="left"/>
+      <w:pPr>
+        <w:ind w:left="4320" w:hanging="1440"/>
+      </w:pPr>
+    </w:lvl>
+  </w:abstractNum>
+  <w:abstractNum w:abstractNumId="3">
+    <w:nsid w:val="2CF209E2"/>
+    <w:multiLevelType w:val="multilevel"/>
+    <w:tmpl w:val="0C0A001F"/>
+    <w:lvl w:ilvl="0">
+      <w:start w:val="1"/>
+      <w:numFmt w:val="decimal"/>
+      <w:lvlText w:val="%1."/>
+      <w:lvlJc w:val="left"/>
+      <w:pPr>
+        <w:ind w:left="360" w:hanging="360"/>
+      </w:pPr>
+    </w:lvl>
+    <w:lvl w:ilvl="1">
+      <w:start w:val="1"/>
+      <w:numFmt w:val="decimal"/>
+      <w:lvlText w:val="%1.%2."/>
+      <w:lvlJc w:val="left"/>
+      <w:pPr>
+        <w:ind w:left="792" w:hanging="432"/>
+      </w:pPr>
+    </w:lvl>
+    <w:lvl w:ilvl="2">
+      <w:start w:val="1"/>
+      <w:numFmt w:val="decimal"/>
+      <w:lvlText w:val="%1.%2.%3."/>
+      <w:lvlJc w:val="left"/>
+      <w:pPr>
+        <w:ind w:left="1224" w:hanging="504"/>
+      </w:pPr>
+    </w:lvl>
+    <w:lvl w:ilvl="3">
+      <w:start w:val="1"/>
+      <w:numFmt w:val="decimal"/>
+      <w:lvlText w:val="%1.%2.%3.%4."/>
+      <w:lvlJc w:val="left"/>
+      <w:pPr>
+        <w:ind w:left="1728" w:hanging="648"/>
+      </w:pPr>
+    </w:lvl>
+    <w:lvl w:ilvl="4">
+      <w:start w:val="1"/>
+      <w:numFmt w:val="decimal"/>
+      <w:lvlText w:val="%1.%2.%3.%4.%5."/>
+      <w:lvlJc w:val="left"/>
+      <w:pPr>
+        <w:ind w:left="2232" w:hanging="792"/>
+      </w:pPr>
+    </w:lvl>
+    <w:lvl w:ilvl="5">
+      <w:start w:val="1"/>
+      <w:numFmt w:val="decimal"/>
+      <w:lvlText w:val="%1.%2.%3.%4.%5.%6."/>
+      <w:lvlJc w:val="left"/>
+      <w:pPr>
+        <w:ind w:left="2736" w:hanging="936"/>
+      </w:pPr>
+    </w:lvl>
+    <w:lvl w:ilvl="6">
+      <w:start w:val="1"/>
+      <w:numFmt w:val="decimal"/>
+      <w:lvlText w:val="%1.%2.%3.%4.%5.%6.%7."/>
+      <w:lvlJc w:val="left"/>
+      <w:pPr>
+        <w:ind w:left="3240" w:hanging="1080"/>
+      </w:pPr>
+    </w:lvl>
+    <w:lvl w:ilvl="7">
+      <w:start w:val="1"/>
+      <w:numFmt w:val="decimal"/>
+      <w:lvlText w:val="%1.%2.%3.%4.%5.%6.%7.%8."/>
+      <w:lvlJc w:val="left"/>
+      <w:pPr>
+        <w:ind w:left="3744" w:hanging="1224"/>
+      </w:pPr>
+    </w:lvl>
+    <w:lvl w:ilvl="8">
+      <w:start w:val="1"/>
+      <w:numFmt w:val="decimal"/>
+      <w:lvlText w:val="%1.%2.%3.%4.%5.%6.%7.%8.%9."/>
+      <w:lvlJc w:val="left"/>
+      <w:pPr>
+        <w:ind w:left="4320" w:hanging="1440"/>
+      </w:pPr>
+    </w:lvl>
+  </w:abstractNum>
+  <w:abstractNum w:abstractNumId="4">
     <w:nsid w:val="2E98387D"/>
     <w:multiLevelType w:val="multilevel"/>
     <w:tmpl w:val="0C0A001F"/>
@@ -1971,7 +2788,7 @@
       </w:pPr>
     </w:lvl>
   </w:abstractNum>
-  <w:abstractNum w:abstractNumId="3">
+  <w:abstractNum w:abstractNumId="5">
     <w:nsid w:val="37796448"/>
     <w:multiLevelType w:val="multilevel"/>
     <w:tmpl w:val="0C0A001F"/>
@@ -2057,7 +2874,93 @@
       </w:pPr>
     </w:lvl>
   </w:abstractNum>
-  <w:abstractNum w:abstractNumId="4">
+  <w:abstractNum w:abstractNumId="6">
+    <w:nsid w:val="3BDA663C"/>
+    <w:multiLevelType w:val="multilevel"/>
+    <w:tmpl w:val="0C0A001F"/>
+    <w:lvl w:ilvl="0">
+      <w:start w:val="1"/>
+      <w:numFmt w:val="decimal"/>
+      <w:lvlText w:val="%1."/>
+      <w:lvlJc w:val="left"/>
+      <w:pPr>
+        <w:ind w:left="360" w:hanging="360"/>
+      </w:pPr>
+    </w:lvl>
+    <w:lvl w:ilvl="1">
+      <w:start w:val="1"/>
+      <w:numFmt w:val="decimal"/>
+      <w:lvlText w:val="%1.%2."/>
+      <w:lvlJc w:val="left"/>
+      <w:pPr>
+        <w:ind w:left="792" w:hanging="432"/>
+      </w:pPr>
+    </w:lvl>
+    <w:lvl w:ilvl="2">
+      <w:start w:val="1"/>
+      <w:numFmt w:val="decimal"/>
+      <w:lvlText w:val="%1.%2.%3."/>
+      <w:lvlJc w:val="left"/>
+      <w:pPr>
+        <w:ind w:left="1224" w:hanging="504"/>
+      </w:pPr>
+    </w:lvl>
+    <w:lvl w:ilvl="3">
+      <w:start w:val="1"/>
+      <w:numFmt w:val="decimal"/>
+      <w:lvlText w:val="%1.%2.%3.%4."/>
+      <w:lvlJc w:val="left"/>
+      <w:pPr>
+        <w:ind w:left="1728" w:hanging="648"/>
+      </w:pPr>
+    </w:lvl>
+    <w:lvl w:ilvl="4">
+      <w:start w:val="1"/>
+      <w:numFmt w:val="decimal"/>
+      <w:lvlText w:val="%1.%2.%3.%4.%5."/>
+      <w:lvlJc w:val="left"/>
+      <w:pPr>
+        <w:ind w:left="2232" w:hanging="792"/>
+      </w:pPr>
+    </w:lvl>
+    <w:lvl w:ilvl="5">
+      <w:start w:val="1"/>
+      <w:numFmt w:val="decimal"/>
+      <w:lvlText w:val="%1.%2.%3.%4.%5.%6."/>
+      <w:lvlJc w:val="left"/>
+      <w:pPr>
+        <w:ind w:left="2736" w:hanging="936"/>
+      </w:pPr>
+    </w:lvl>
+    <w:lvl w:ilvl="6">
+      <w:start w:val="1"/>
+      <w:numFmt w:val="decimal"/>
+      <w:lvlText w:val="%1.%2.%3.%4.%5.%6.%7."/>
+      <w:lvlJc w:val="left"/>
+      <w:pPr>
+        <w:ind w:left="3240" w:hanging="1080"/>
+      </w:pPr>
+    </w:lvl>
+    <w:lvl w:ilvl="7">
+      <w:start w:val="1"/>
+      <w:numFmt w:val="decimal"/>
+      <w:lvlText w:val="%1.%2.%3.%4.%5.%6.%7.%8."/>
+      <w:lvlJc w:val="left"/>
+      <w:pPr>
+        <w:ind w:left="3744" w:hanging="1224"/>
+      </w:pPr>
+    </w:lvl>
+    <w:lvl w:ilvl="8">
+      <w:start w:val="1"/>
+      <w:numFmt w:val="decimal"/>
+      <w:lvlText w:val="%1.%2.%3.%4.%5.%6.%7.%8.%9."/>
+      <w:lvlJc w:val="left"/>
+      <w:pPr>
+        <w:ind w:left="4320" w:hanging="1440"/>
+      </w:pPr>
+    </w:lvl>
+  </w:abstractNum>
+  <w:abstractNum w:abstractNumId="7">
     <w:nsid w:val="48923C52"/>
     <w:multiLevelType w:val="multilevel"/>
     <w:tmpl w:val="0C0A001F"/>
@@ -2143,7 +3046,120 @@
       </w:pPr>
     </w:lvl>
   </w:abstractNum>
-  <w:abstractNum w:abstractNumId="5">
+  <w:abstractNum w:abstractNumId="8">
+    <w:nsid w:val="50ED4FD7"/>
+    <w:multiLevelType w:val="hybridMultilevel"/>
+    <w:tmpl w:val="4394124E"/>
+    <w:lvl w:ilvl="0" w:tplc="0C0A0001">
+      <w:start w:val="1"/>
+      <w:numFmt w:val="bullet"/>
+      <w:lvlText w:val=""/>
+      <w:lvlJc w:val="left"/>
+      <w:pPr>
+        <w:ind w:left="1428" w:hanging="360"/>
+      </w:pPr>
+      <w:rPr>
+        <w:rFonts w:ascii="Symbol" w:hAnsi="Symbol" w:hint="default"/>
+      </w:rPr>
+    </w:lvl>
+    <w:lvl w:ilvl="1" w:tplc="0C0A0003" w:tentative="1">
+      <w:start w:val="1"/>
+      <w:numFmt w:val="bullet"/>
+      <w:lvlText w:val="o"/>
+      <w:lvlJc w:val="left"/>
+      <w:pPr>
+        <w:ind w:left="2148" w:hanging="360"/>
+      </w:pPr>
+      <w:rPr>
+        <w:rFonts w:ascii="Courier New" w:hAnsi="Courier New" w:cs="Courier New" w:hint="default"/>
+      </w:rPr>
+    </w:lvl>
+    <w:lvl w:ilvl="2" w:tplc="0C0A0005" w:tentative="1">
+      <w:start w:val="1"/>
+      <w:numFmt w:val="bullet"/>
+      <w:lvlText w:val=""/>
+      <w:lvlJc w:val="left"/>
+      <w:pPr>
+        <w:ind w:left="2868" w:hanging="360"/>
+      </w:pPr>
+      <w:rPr>
+        <w:rFonts w:ascii="Wingdings" w:hAnsi="Wingdings" w:hint="default"/>
+      </w:rPr>
+    </w:lvl>
+    <w:lvl w:ilvl="3" w:tplc="0C0A0001" w:tentative="1">
+      <w:start w:val="1"/>
+      <w:numFmt w:val="bullet"/>
+      <w:lvlText w:val=""/>
+      <w:lvlJc w:val="left"/>
+      <w:pPr>
+        <w:ind w:left="3588" w:hanging="360"/>
+      </w:pPr>
+      <w:rPr>
+        <w:rFonts w:ascii="Symbol" w:hAnsi="Symbol" w:hint="default"/>
+      </w:rPr>
+    </w:lvl>
+    <w:lvl w:ilvl="4" w:tplc="0C0A0003" w:tentative="1">
+      <w:start w:val="1"/>
+      <w:numFmt w:val="bullet"/>
+      <w:lvlText w:val="o"/>
+      <w:lvlJc w:val="left"/>
+      <w:pPr>
+        <w:ind w:left="4308" w:hanging="360"/>
+      </w:pPr>
+      <w:rPr>
+        <w:rFonts w:ascii="Courier New" w:hAnsi="Courier New" w:cs="Courier New" w:hint="default"/>
+      </w:rPr>
+    </w:lvl>
+    <w:lvl w:ilvl="5" w:tplc="0C0A0005" w:tentative="1">
+      <w:start w:val="1"/>
+      <w:numFmt w:val="bullet"/>
+      <w:lvlText w:val=""/>
+      <w:lvlJc w:val="left"/>
+      <w:pPr>
+        <w:ind w:left="5028" w:hanging="360"/>
+      </w:pPr>
+      <w:rPr>
+        <w:rFonts w:ascii="Wingdings" w:hAnsi="Wingdings" w:hint="default"/>
+      </w:rPr>
+    </w:lvl>
+    <w:lvl w:ilvl="6" w:tplc="0C0A0001" w:tentative="1">
+      <w:start w:val="1"/>
+      <w:numFmt w:val="bullet"/>
+      <w:lvlText w:val=""/>
+      <w:lvlJc w:val="left"/>
+      <w:pPr>
+        <w:ind w:left="5748" w:hanging="360"/>
+      </w:pPr>
+      <w:rPr>
+        <w:rFonts w:ascii="Symbol" w:hAnsi="Symbol" w:hint="default"/>
+      </w:rPr>
+    </w:lvl>
+    <w:lvl w:ilvl="7" w:tplc="0C0A0003" w:tentative="1">
+      <w:start w:val="1"/>
+      <w:numFmt w:val="bullet"/>
+      <w:lvlText w:val="o"/>
+      <w:lvlJc w:val="left"/>
+      <w:pPr>
+        <w:ind w:left="6468" w:hanging="360"/>
+      </w:pPr>
+      <w:rPr>
+        <w:rFonts w:ascii="Courier New" w:hAnsi="Courier New" w:cs="Courier New" w:hint="default"/>
+      </w:rPr>
+    </w:lvl>
+    <w:lvl w:ilvl="8" w:tplc="0C0A0005" w:tentative="1">
+      <w:start w:val="1"/>
+      <w:numFmt w:val="bullet"/>
+      <w:lvlText w:val=""/>
+      <w:lvlJc w:val="left"/>
+      <w:pPr>
+        <w:ind w:left="7188" w:hanging="360"/>
+      </w:pPr>
+      <w:rPr>
+        <w:rFonts w:ascii="Wingdings" w:hAnsi="Wingdings" w:hint="default"/>
+      </w:rPr>
+    </w:lvl>
+  </w:abstractNum>
+  <w:abstractNum w:abstractNumId="9">
     <w:nsid w:val="568D188F"/>
     <w:multiLevelType w:val="multilevel"/>
     <w:tmpl w:val="0C0A001F"/>
@@ -2229,7 +3245,93 @@
       </w:pPr>
     </w:lvl>
   </w:abstractNum>
-  <w:abstractNum w:abstractNumId="6">
+  <w:abstractNum w:abstractNumId="10">
+    <w:nsid w:val="648C0915"/>
+    <w:multiLevelType w:val="multilevel"/>
+    <w:tmpl w:val="0C0A001F"/>
+    <w:lvl w:ilvl="0">
+      <w:start w:val="1"/>
+      <w:numFmt w:val="decimal"/>
+      <w:lvlText w:val="%1."/>
+      <w:lvlJc w:val="left"/>
+      <w:pPr>
+        <w:ind w:left="360" w:hanging="360"/>
+      </w:pPr>
+    </w:lvl>
+    <w:lvl w:ilvl="1">
+      <w:start w:val="1"/>
+      <w:numFmt w:val="decimal"/>
+      <w:lvlText w:val="%1.%2."/>
+      <w:lvlJc w:val="left"/>
+      <w:pPr>
+        <w:ind w:left="792" w:hanging="432"/>
+      </w:pPr>
+    </w:lvl>
+    <w:lvl w:ilvl="2">
+      <w:start w:val="1"/>
+      <w:numFmt w:val="decimal"/>
+      <w:lvlText w:val="%1.%2.%3."/>
+      <w:lvlJc w:val="left"/>
+      <w:pPr>
+        <w:ind w:left="1224" w:hanging="504"/>
+      </w:pPr>
+    </w:lvl>
+    <w:lvl w:ilvl="3">
+      <w:start w:val="1"/>
+      <w:numFmt w:val="decimal"/>
+      <w:lvlText w:val="%1.%2.%3.%4."/>
+      <w:lvlJc w:val="left"/>
+      <w:pPr>
+        <w:ind w:left="1728" w:hanging="648"/>
+      </w:pPr>
+    </w:lvl>
+    <w:lvl w:ilvl="4">
+      <w:start w:val="1"/>
+      <w:numFmt w:val="decimal"/>
+      <w:lvlText w:val="%1.%2.%3.%4.%5."/>
+      <w:lvlJc w:val="left"/>
+      <w:pPr>
+        <w:ind w:left="2232" w:hanging="792"/>
+      </w:pPr>
+    </w:lvl>
+    <w:lvl w:ilvl="5">
+      <w:start w:val="1"/>
+      <w:numFmt w:val="decimal"/>
+      <w:lvlText w:val="%1.%2.%3.%4.%5.%6."/>
+      <w:lvlJc w:val="left"/>
+      <w:pPr>
+        <w:ind w:left="2736" w:hanging="936"/>
+      </w:pPr>
+    </w:lvl>
+    <w:lvl w:ilvl="6">
+      <w:start w:val="1"/>
+      <w:numFmt w:val="decimal"/>
+      <w:lvlText w:val="%1.%2.%3.%4.%5.%6.%7."/>
+      <w:lvlJc w:val="left"/>
+      <w:pPr>
+        <w:ind w:left="3240" w:hanging="1080"/>
+      </w:pPr>
+    </w:lvl>
+    <w:lvl w:ilvl="7">
+      <w:start w:val="1"/>
+      <w:numFmt w:val="decimal"/>
+      <w:lvlText w:val="%1.%2.%3.%4.%5.%6.%7.%8."/>
+      <w:lvlJc w:val="left"/>
+      <w:pPr>
+        <w:ind w:left="3744" w:hanging="1224"/>
+      </w:pPr>
+    </w:lvl>
+    <w:lvl w:ilvl="8">
+      <w:start w:val="1"/>
+      <w:numFmt w:val="decimal"/>
+      <w:lvlText w:val="%1.%2.%3.%4.%5.%6.%7.%8.%9."/>
+      <w:lvlJc w:val="left"/>
+      <w:pPr>
+        <w:ind w:left="4320" w:hanging="1440"/>
+      </w:pPr>
+    </w:lvl>
+  </w:abstractNum>
+  <w:abstractNum w:abstractNumId="11">
     <w:nsid w:val="6D424518"/>
     <w:multiLevelType w:val="multilevel"/>
     <w:tmpl w:val="0C0A001F"/>
@@ -2315,7 +3417,7 @@
       </w:pPr>
     </w:lvl>
   </w:abstractNum>
-  <w:abstractNum w:abstractNumId="7">
+  <w:abstractNum w:abstractNumId="12">
     <w:nsid w:val="70F128C5"/>
     <w:multiLevelType w:val="multilevel"/>
     <w:tmpl w:val="0C0A001F"/>
@@ -2401,7 +3503,93 @@
       </w:pPr>
     </w:lvl>
   </w:abstractNum>
-  <w:abstractNum w:abstractNumId="8">
+  <w:abstractNum w:abstractNumId="13">
+    <w:nsid w:val="72767496"/>
+    <w:multiLevelType w:val="multilevel"/>
+    <w:tmpl w:val="0C0A001F"/>
+    <w:lvl w:ilvl="0">
+      <w:start w:val="1"/>
+      <w:numFmt w:val="decimal"/>
+      <w:lvlText w:val="%1."/>
+      <w:lvlJc w:val="left"/>
+      <w:pPr>
+        <w:ind w:left="360" w:hanging="360"/>
+      </w:pPr>
+    </w:lvl>
+    <w:lvl w:ilvl="1">
+      <w:start w:val="1"/>
+      <w:numFmt w:val="decimal"/>
+      <w:lvlText w:val="%1.%2."/>
+      <w:lvlJc w:val="left"/>
+      <w:pPr>
+        <w:ind w:left="792" w:hanging="432"/>
+      </w:pPr>
+    </w:lvl>
+    <w:lvl w:ilvl="2">
+      <w:start w:val="1"/>
+      <w:numFmt w:val="decimal"/>
+      <w:lvlText w:val="%1.%2.%3."/>
+      <w:lvlJc w:val="left"/>
+      <w:pPr>
+        <w:ind w:left="1224" w:hanging="504"/>
+      </w:pPr>
+    </w:lvl>
+    <w:lvl w:ilvl="3">
+      <w:start w:val="1"/>
+      <w:numFmt w:val="decimal"/>
+      <w:lvlText w:val="%1.%2.%3.%4."/>
+      <w:lvlJc w:val="left"/>
+      <w:pPr>
+        <w:ind w:left="1728" w:hanging="648"/>
+      </w:pPr>
+    </w:lvl>
+    <w:lvl w:ilvl="4">
+      <w:start w:val="1"/>
+      <w:numFmt w:val="decimal"/>
+      <w:lvlText w:val="%1.%2.%3.%4.%5."/>
+      <w:lvlJc w:val="left"/>
+      <w:pPr>
+        <w:ind w:left="2232" w:hanging="792"/>
+      </w:pPr>
+    </w:lvl>
+    <w:lvl w:ilvl="5">
+      <w:start w:val="1"/>
+      <w:numFmt w:val="decimal"/>
+      <w:lvlText w:val="%1.%2.%3.%4.%5.%6."/>
+      <w:lvlJc w:val="left"/>
+      <w:pPr>
+        <w:ind w:left="2736" w:hanging="936"/>
+      </w:pPr>
+    </w:lvl>
+    <w:lvl w:ilvl="6">
+      <w:start w:val="1"/>
+      <w:numFmt w:val="decimal"/>
+      <w:lvlText w:val="%1.%2.%3.%4.%5.%6.%7."/>
+      <w:lvlJc w:val="left"/>
+      <w:pPr>
+        <w:ind w:left="3240" w:hanging="1080"/>
+      </w:pPr>
+    </w:lvl>
+    <w:lvl w:ilvl="7">
+      <w:start w:val="1"/>
+      <w:numFmt w:val="decimal"/>
+      <w:lvlText w:val="%1.%2.%3.%4.%5.%6.%7.%8."/>
+      <w:lvlJc w:val="left"/>
+      <w:pPr>
+        <w:ind w:left="3744" w:hanging="1224"/>
+      </w:pPr>
+    </w:lvl>
+    <w:lvl w:ilvl="8">
+      <w:start w:val="1"/>
+      <w:numFmt w:val="decimal"/>
+      <w:lvlText w:val="%1.%2.%3.%4.%5.%6.%7.%8.%9."/>
+      <w:lvlJc w:val="left"/>
+      <w:pPr>
+        <w:ind w:left="4320" w:hanging="1440"/>
+      </w:pPr>
+    </w:lvl>
+  </w:abstractNum>
+  <w:abstractNum w:abstractNumId="14">
     <w:nsid w:val="787D1DA0"/>
     <w:multiLevelType w:val="multilevel"/>
     <w:tmpl w:val="0C0A001F"/>
@@ -2488,31 +3676,49 @@
     </w:lvl>
   </w:abstractNum>
   <w:num w:numId="1">
-    <w:abstractNumId w:val="4"/>
+    <w:abstractNumId w:val="7"/>
   </w:num>
   <w:num w:numId="2">
-    <w:abstractNumId w:val="8"/>
+    <w:abstractNumId w:val="14"/>
   </w:num>
   <w:num w:numId="3">
-    <w:abstractNumId w:val="7"/>
+    <w:abstractNumId w:val="12"/>
   </w:num>
   <w:num w:numId="4">
-    <w:abstractNumId w:val="5"/>
+    <w:abstractNumId w:val="9"/>
   </w:num>
   <w:num w:numId="5">
-    <w:abstractNumId w:val="3"/>
+    <w:abstractNumId w:val="5"/>
   </w:num>
   <w:num w:numId="6">
     <w:abstractNumId w:val="1"/>
   </w:num>
   <w:num w:numId="7">
-    <w:abstractNumId w:val="6"/>
+    <w:abstractNumId w:val="11"/>
   </w:num>
   <w:num w:numId="8">
-    <w:abstractNumId w:val="2"/>
+    <w:abstractNumId w:val="4"/>
   </w:num>
   <w:num w:numId="9">
     <w:abstractNumId w:val="0"/>
+  </w:num>
+  <w:num w:numId="10">
+    <w:abstractNumId w:val="3"/>
+  </w:num>
+  <w:num w:numId="11">
+    <w:abstractNumId w:val="10"/>
+  </w:num>
+  <w:num w:numId="12">
+    <w:abstractNumId w:val="2"/>
+  </w:num>
+  <w:num w:numId="13">
+    <w:abstractNumId w:val="13"/>
+  </w:num>
+  <w:num w:numId="14">
+    <w:abstractNumId w:val="6"/>
+  </w:num>
+  <w:num w:numId="15">
+    <w:abstractNumId w:val="8"/>
   </w:num>
 </w:numbering>
 </file>
@@ -2742,6 +3948,30 @@
       <w:rFonts w:eastAsiaTheme="majorEastAsia" w:cstheme="majorBidi"/>
       <w:b/>
       <w:bCs/>
+      <w:sz w:val="24"/>
+    </w:rPr>
+  </w:style>
+  <w:style w:type="paragraph" w:styleId="Ttulo4">
+    <w:name w:val="heading 4"/>
+    <w:basedOn w:val="Normal"/>
+    <w:next w:val="Normal"/>
+    <w:link w:val="Ttulo4Car"/>
+    <w:uiPriority w:val="9"/>
+    <w:unhideWhenUsed/>
+    <w:qFormat/>
+    <w:rsid w:val="00286821"/>
+    <w:pPr>
+      <w:keepNext/>
+      <w:keepLines/>
+      <w:spacing w:before="200" w:after="0"/>
+      <w:outlineLvl w:val="3"/>
+    </w:pPr>
+    <w:rPr>
+      <w:rFonts w:eastAsiaTheme="majorEastAsia" w:cstheme="majorBidi"/>
+      <w:b/>
+      <w:bCs/>
+      <w:i/>
+      <w:iCs/>
       <w:sz w:val="24"/>
     </w:rPr>
   </w:style>
@@ -2981,6 +4211,60 @@
       <w:sz w:val="18"/>
       <w:szCs w:val="18"/>
     </w:rPr>
+  </w:style>
+  <w:style w:type="paragraph" w:styleId="Asuntodelcomentario">
+    <w:name w:val="annotation subject"/>
+    <w:basedOn w:val="Textocomentario"/>
+    <w:next w:val="Textocomentario"/>
+    <w:link w:val="AsuntodelcomentarioCar"/>
+    <w:uiPriority w:val="99"/>
+    <w:semiHidden/>
+    <w:unhideWhenUsed/>
+    <w:rsid w:val="00397998"/>
+    <w:rPr>
+      <w:rFonts w:eastAsiaTheme="minorHAnsi"/>
+      <w:b/>
+      <w:bCs/>
+      <w:lang w:eastAsia="en-US"/>
+    </w:rPr>
+  </w:style>
+  <w:style w:type="character" w:customStyle="1" w:styleId="AsuntodelcomentarioCar">
+    <w:name w:val="Asunto del comentario Car"/>
+    <w:basedOn w:val="TextocomentarioCar"/>
+    <w:link w:val="Asuntodelcomentario"/>
+    <w:uiPriority w:val="99"/>
+    <w:semiHidden/>
+    <w:rsid w:val="00397998"/>
+    <w:rPr>
+      <w:b/>
+      <w:bCs/>
+    </w:rPr>
+  </w:style>
+  <w:style w:type="character" w:customStyle="1" w:styleId="Ttulo4Car">
+    <w:name w:val="Título 4 Car"/>
+    <w:basedOn w:val="Fuentedeprrafopredeter"/>
+    <w:link w:val="Ttulo4"/>
+    <w:uiPriority w:val="9"/>
+    <w:rsid w:val="00286821"/>
+    <w:rPr>
+      <w:rFonts w:eastAsiaTheme="majorEastAsia" w:cstheme="majorBidi"/>
+      <w:b/>
+      <w:bCs/>
+      <w:i/>
+      <w:iCs/>
+      <w:sz w:val="24"/>
+    </w:rPr>
+  </w:style>
+  <w:style w:type="paragraph" w:styleId="Prrafodelista">
+    <w:name w:val="List Paragraph"/>
+    <w:basedOn w:val="Normal"/>
+    <w:uiPriority w:val="34"/>
+    <w:qFormat/>
+    <w:rsid w:val="004A2E85"/>
+    <w:pPr>
+      <w:ind w:left="720"/>
+      <w:contextualSpacing/>
+    </w:pPr>
   </w:style>
 </w:styles>
 </file>

</xml_diff>